<commit_message>
latest push to Lab2A
</commit_message>
<xml_diff>
--- a/Lab2A/Project2ASpec.docx
+++ b/Lab2A/Project2ASpec.docx
@@ -4728,24 +4728,20 @@
           <w:color w:val="000000"/>
           <w:highlight w:val="green"/>
         </w:rPr>
-        <w:t>Re-run your tests, with yields, for ranges of threads (2,4,8,12) and iterations (10, 20, 40, 80, 100, 1000, 10000, 100000), capture the output, and plot (using the supplied data reduc</w:t>
-      </w:r>
-      <w:bookmarkStart w:id="0" w:name="_GoBack"/>
-      <w:bookmarkEnd w:id="0"/>
-      <w:r>
-        <w:rPr>
-          <w:rFonts w:ascii="-webkit-standard" w:hAnsi="-webkit-standard"/>
-          <w:color w:val="000000"/>
-          <w:highlight w:val="green"/>
-        </w:rPr>
-        <w:t>tion script) the (existence of) successful runs vs the number of threads and iterations. Submit this plot as</w:t>
-      </w:r>
-      <w:r>
-        <w:rPr>
-          <w:rStyle w:val="apple-converted-space"/>
-          <w:rFonts w:ascii="-webkit-standard" w:hAnsi="-webkit-standard"/>
-          <w:color w:val="000000"/>
-          <w:highlight w:val="green"/>
+        <w:t xml:space="preserve">Re-run your tests, with yields, for ranges of threads (2,4,8,12) and iterations (10, 20, 40, 80, 100, 1000, 10000, 100000), capture the output, </w:t>
+      </w:r>
+      <w:r>
+        <w:rPr>
+          <w:rFonts w:ascii="-webkit-standard" w:hAnsi="-webkit-standard"/>
+          <w:color w:val="000000"/>
+        </w:rPr>
+        <w:t>and plot (using the supplied data reduction script) the (existence of) successful runs vs the number of threads and iterations. Submit this plot as</w:t>
+      </w:r>
+      <w:r>
+        <w:rPr>
+          <w:rStyle w:val="apple-converted-space"/>
+          <w:rFonts w:ascii="-webkit-standard" w:hAnsi="-webkit-standard"/>
+          <w:color w:val="000000"/>
         </w:rPr>
         <w:t> </w:t>
       </w:r>
@@ -4753,7 +4749,6 @@
         <w:rPr>
           <w:rStyle w:val="HTMLTypewriter"/>
           <w:color w:val="000000"/>
-          <w:highlight w:val="green"/>
         </w:rPr>
         <w:t>lab2_add-1.png</w:t>
       </w:r>
@@ -4761,7 +4756,6 @@
         <w:rPr>
           <w:rFonts w:ascii="-webkit-standard" w:hAnsi="-webkit-standard"/>
           <w:color w:val="000000"/>
-          <w:highlight w:val="green"/>
         </w:rPr>
         <w:t>. Note how many iterations and threads it takes to (fairly consistently) result in a failure with the yield option. It should now be much easier to cause the failures.</w:t>
       </w:r>
@@ -4878,6 +4872,7 @@
         <w:ind w:left="720"/>
         <w:rPr>
           <w:rStyle w:val="Strong"/>
+          <w:highlight w:val="green"/>
         </w:rPr>
       </w:pPr>
       <w:r>
@@ -4885,6 +4880,7 @@
           <w:rStyle w:val="Strong"/>
           <w:rFonts w:ascii="-webkit-standard" w:hAnsi="-webkit-standard"/>
           <w:color w:val="000000"/>
+          <w:highlight w:val="green"/>
         </w:rPr>
         <w:t>QUESTION 2.1.2 - cost of yielding:</w:t>
       </w:r>
@@ -4899,6 +4895,7 @@
           <w:b/>
           <w:bCs/>
           <w:color w:val="000000"/>
+          <w:highlight w:val="green"/>
         </w:rPr>
         <w:t>Why are the --yield runs so much slower?</w:t>
       </w:r>
@@ -4908,6 +4905,7 @@
           <w:b/>
           <w:bCs/>
           <w:color w:val="000000"/>
+          <w:highlight w:val="green"/>
         </w:rPr>
         <w:br/>
         <w:t>Where is the additional time going?</w:t>
@@ -4918,6 +4916,7 @@
           <w:b/>
           <w:bCs/>
           <w:color w:val="000000"/>
+          <w:highlight w:val="green"/>
         </w:rPr>
         <w:br/>
         <w:t>Is it possible to get valid per-operation timings if we are using the --yield option?</w:t>
@@ -4928,6 +4927,7 @@
           <w:b/>
           <w:bCs/>
           <w:color w:val="000000"/>
+          <w:highlight w:val="green"/>
         </w:rPr>
         <w:br/>
         <w:t>If so, explain how. If not, explain why not.</w:t>
@@ -5006,6 +5006,7 @@
         <w:ind w:left="720"/>
         <w:rPr>
           <w:rStyle w:val="Strong"/>
+          <w:highlight w:val="green"/>
         </w:rPr>
       </w:pPr>
       <w:r>
@@ -5013,6 +5014,7 @@
           <w:rStyle w:val="Strong"/>
           <w:rFonts w:ascii="-webkit-standard" w:hAnsi="-webkit-standard"/>
           <w:color w:val="000000"/>
+          <w:highlight w:val="green"/>
         </w:rPr>
         <w:t>QUESTION 2.1.3 - measurement errors:</w:t>
       </w:r>
@@ -5027,6 +5029,7 @@
           <w:b/>
           <w:bCs/>
           <w:color w:val="000000"/>
+          <w:highlight w:val="green"/>
         </w:rPr>
         <w:t>Why does the average cost per operation drop with increasing iterations?</w:t>
       </w:r>
@@ -5036,6 +5039,7 @@
           <w:b/>
           <w:bCs/>
           <w:color w:val="000000"/>
+          <w:highlight w:val="green"/>
         </w:rPr>
         <w:br/>
         <w:t>If the cost per iteration is a function of the number of iterations, how do we know how many iterations to run (or what the "correct" cost is)?</w:t>
@@ -5044,35 +5048,48 @@
     <w:p>
       <w:pPr>
         <w:rPr>
-          <w:rFonts w:ascii="Times New Roman" w:hAnsi="Times New Roman"/>
-        </w:rPr>
-      </w:pPr>
-      <w:r>
-        <w:rPr>
           <w:rFonts w:ascii="-webkit-standard" w:hAnsi="-webkit-standard"/>
           <w:color w:val="000000"/>
           <w:sz w:val="27"/>
           <w:szCs w:val="27"/>
         </w:rPr>
-        <w:t xml:space="preserve">Note: if you change your implementation to get around this problem, put that enhancement under the control of an optional command line switch (that you can specify in your </w:t>
-      </w:r>
-      <w:proofErr w:type="spellStart"/>
+      </w:pPr>
+    </w:p>
+    <w:p>
+      <w:pPr>
+        <w:rPr>
+          <w:rFonts w:ascii="Times New Roman" w:hAnsi="Times New Roman"/>
+        </w:rPr>
+      </w:pPr>
       <w:r>
         <w:rPr>
           <w:rFonts w:ascii="-webkit-standard" w:hAnsi="-webkit-standard"/>
           <w:color w:val="000000"/>
           <w:sz w:val="27"/>
           <w:szCs w:val="27"/>
-        </w:rPr>
-        <w:t>makefile</w:t>
-      </w:r>
-      <w:proofErr w:type="spellEnd"/>
+          <w:highlight w:val="green"/>
+        </w:rPr>
+        <w:t xml:space="preserve">Note: if you change your implementation to get around this problem, put that enhancement under the control of an optional command line switch (that you can specify in your </w:t>
+      </w:r>
+      <w:proofErr w:type="spellStart"/>
       <w:r>
         <w:rPr>
           <w:rFonts w:ascii="-webkit-standard" w:hAnsi="-webkit-standard"/>
           <w:color w:val="000000"/>
           <w:sz w:val="27"/>
           <w:szCs w:val="27"/>
+          <w:highlight w:val="green"/>
+        </w:rPr>
+        <w:t>makefile</w:t>
+      </w:r>
+      <w:proofErr w:type="spellEnd"/>
+      <w:r>
+        <w:rPr>
+          <w:rFonts w:ascii="-webkit-standard" w:hAnsi="-webkit-standard"/>
+          <w:color w:val="000000"/>
+          <w:sz w:val="27"/>
+          <w:szCs w:val="27"/>
+          <w:highlight w:val="green"/>
         </w:rPr>
         <w:t xml:space="preserve"> when you run subsequent tests). But I want to be able to run your program and see that you were able to observe this problem before you fixed it.</w:t>
       </w:r>
@@ -5426,7 +5443,21 @@
           <w:rFonts w:ascii="-webkit-standard" w:hAnsi="-webkit-standard"/>
           <w:color w:val="000000"/>
         </w:rPr>
-        <w:t>one that performs the add using the GCC</w:t>
+        <w:t>one that performs the add using the</w:t>
+      </w:r>
+      <w:r>
+        <w:rPr>
+          <w:rFonts w:ascii="-webkit-standard" w:hAnsi="-webkit-standard"/>
+          <w:color w:val="000000"/>
+        </w:rPr>
+        <w:t xml:space="preserve"> </w:t>
+      </w:r>
+      <w:r>
+        <w:rPr>
+          <w:rFonts w:ascii="-webkit-standard" w:hAnsi="-webkit-standard"/>
+          <w:color w:val="000000"/>
+        </w:rPr>
+        <w:t>GCC</w:t>
       </w:r>
       <w:r>
         <w:rPr>
@@ -5443,31 +5474,7 @@
           <w:rFonts w:eastAsiaTheme="minorHAnsi"/>
           <w:color w:val="000000"/>
         </w:rPr>
-        <w:t>atomic_sync_buildin</w:t>
-      </w:r>
-      <w:proofErr w:type="spellEnd"/>
-      <w:r>
-        <w:rPr>
-          <w:rStyle w:val="apple-converted-space"/>
-          <w:rFonts w:ascii="-webkit-standard" w:hAnsi="-webkit-standard"/>
-          <w:color w:val="000000"/>
-        </w:rPr>
-        <w:t> </w:t>
-      </w:r>
-      <w:r>
-        <w:rPr>
-          <w:rFonts w:ascii="-webkit-standard" w:hAnsi="-webkit-standard"/>
-          <w:color w:val="000000"/>
-        </w:rPr>
-        <w:t>function</w:t>
-      </w:r>
-      <w:r>
-        <w:rPr>
-          <w:rStyle w:val="apple-converted-space"/>
-          <w:rFonts w:ascii="-webkit-standard" w:hAnsi="-webkit-standard"/>
-          <w:color w:val="000000"/>
-        </w:rPr>
-        <w:t> </w:t>
+        <w:t>atomic_sync_buil</w:t>
       </w:r>
       <w:r>
         <w:rPr>
@@ -5475,15 +5482,55 @@
           <w:rFonts w:eastAsiaTheme="minorHAnsi"/>
           <w:color w:val="000000"/>
         </w:rPr>
-        <w:t>__</w:t>
-      </w:r>
-      <w:proofErr w:type="spellStart"/>
+        <w:t>t</w:t>
+      </w:r>
       <w:r>
         <w:rPr>
           <w:rStyle w:val="HTMLTypewriter"/>
           <w:rFonts w:eastAsiaTheme="minorHAnsi"/>
           <w:color w:val="000000"/>
         </w:rPr>
+        <w:t>in</w:t>
+      </w:r>
+      <w:proofErr w:type="spellEnd"/>
+      <w:r>
+        <w:rPr>
+          <w:rStyle w:val="apple-converted-space"/>
+          <w:rFonts w:ascii="-webkit-standard" w:hAnsi="-webkit-standard"/>
+          <w:color w:val="000000"/>
+        </w:rPr>
+        <w:t xml:space="preserve"> </w:t>
+      </w:r>
+      <w:r>
+        <w:rPr>
+          <w:rFonts w:ascii="-webkit-standard" w:hAnsi="-webkit-standard"/>
+          <w:color w:val="000000"/>
+        </w:rPr>
+        <w:t>function</w:t>
+      </w:r>
+      <w:r>
+        <w:rPr>
+          <w:rStyle w:val="apple-converted-space"/>
+          <w:rFonts w:ascii="-webkit-standard" w:hAnsi="-webkit-standard"/>
+          <w:color w:val="000000"/>
+        </w:rPr>
+        <w:t xml:space="preserve"> </w:t>
+      </w:r>
+      <w:r>
+        <w:rPr>
+          <w:rStyle w:val="HTMLTypewriter"/>
+          <w:rFonts w:eastAsiaTheme="minorHAnsi"/>
+          <w:color w:val="000000"/>
+        </w:rPr>
+        <w:t>__</w:t>
+      </w:r>
+      <w:proofErr w:type="spellStart"/>
+      <w:r>
+        <w:rPr>
+          <w:rStyle w:val="HTMLTypewriter"/>
+          <w:rFonts w:eastAsiaTheme="minorHAnsi"/>
+          <w:color w:val="000000"/>
+        </w:rPr>
         <w:t>sync_val_compare_and_swap</w:t>
       </w:r>
       <w:proofErr w:type="spellEnd"/>
@@ -5493,7 +5540,7 @@
           <w:rFonts w:ascii="-webkit-standard" w:hAnsi="-webkit-standard"/>
           <w:color w:val="000000"/>
         </w:rPr>
-        <w:t> </w:t>
+        <w:t xml:space="preserve"> </w:t>
       </w:r>
       <w:r>
         <w:rPr>
@@ -5533,7 +5580,16 @@
           <w:rFonts w:ascii="-webkit-standard" w:hAnsi="-webkit-standard"/>
           <w:color w:val="000000"/>
         </w:rPr>
-        <w:t>option. In this test case, because compare-and-swap changes the algorithm, the yield check should be put between the computation of the new sum and performing the compare-and-swap. When running this test, the output statistics should begin with "</w:t>
+        <w:t xml:space="preserve">option. In this test case, because compare-and-swap changes the algorithm, the yield check should be put between the computation of the new sum and performing the compare-and-swap. When running this test, the output statistics should begin </w:t>
+      </w:r>
+      <w:bookmarkStart w:id="0" w:name="_GoBack"/>
+      <w:bookmarkEnd w:id="0"/>
+      <w:r>
+        <w:rPr>
+          <w:rFonts w:ascii="-webkit-standard" w:hAnsi="-webkit-standard"/>
+          <w:color w:val="000000"/>
+        </w:rPr>
+        <w:t>with "</w:t>
       </w:r>
       <w:r>
         <w:rPr>
@@ -5572,12 +5628,14 @@
         <w:rPr>
           <w:rFonts w:ascii="-webkit-standard" w:hAnsi="-webkit-standard"/>
           <w:color w:val="000000"/>
-        </w:rPr>
-      </w:pPr>
-      <w:r>
-        <w:rPr>
-          <w:rFonts w:ascii="-webkit-standard" w:hAnsi="-webkit-standard"/>
-          <w:color w:val="000000"/>
+          <w:highlight w:val="green"/>
+        </w:rPr>
+      </w:pPr>
+      <w:r>
+        <w:rPr>
+          <w:rFonts w:ascii="-webkit-standard" w:hAnsi="-webkit-standard"/>
+          <w:color w:val="000000"/>
+          <w:highlight w:val="green"/>
         </w:rPr>
         <w:t>Summary of expected tag fields</w:t>
       </w:r>
@@ -5592,6 +5650,7 @@
         <w:rPr>
           <w:rFonts w:ascii="-webkit-standard" w:hAnsi="-webkit-standard"/>
           <w:color w:val="000000"/>
+          <w:highlight w:val="green"/>
         </w:rPr>
       </w:pPr>
       <w:r>
@@ -5599,6 +5658,7 @@
           <w:rStyle w:val="Strong"/>
           <w:rFonts w:ascii="-webkit-standard" w:hAnsi="-webkit-standard"/>
           <w:color w:val="000000"/>
+          <w:highlight w:val="green"/>
         </w:rPr>
         <w:t>add-none</w:t>
       </w:r>
@@ -5607,13 +5667,15 @@
           <w:rStyle w:val="apple-converted-space"/>
           <w:rFonts w:ascii="-webkit-standard" w:hAnsi="-webkit-standard"/>
           <w:color w:val="000000"/>
-        </w:rPr>
-        <w:t> </w:t>
-      </w:r>
-      <w:r>
-        <w:rPr>
-          <w:rFonts w:ascii="-webkit-standard" w:hAnsi="-webkit-standard"/>
-          <w:color w:val="000000"/>
+          <w:highlight w:val="green"/>
+        </w:rPr>
+        <w:t> </w:t>
+      </w:r>
+      <w:r>
+        <w:rPr>
+          <w:rFonts w:ascii="-webkit-standard" w:hAnsi="-webkit-standard"/>
+          <w:color w:val="000000"/>
+          <w:highlight w:val="green"/>
         </w:rPr>
         <w:t>... no yield, no synchronization</w:t>
       </w:r>
@@ -5628,6 +5690,7 @@
         <w:rPr>
           <w:rFonts w:ascii="-webkit-standard" w:hAnsi="-webkit-standard"/>
           <w:color w:val="000000"/>
+          <w:highlight w:val="green"/>
         </w:rPr>
       </w:pPr>
       <w:r>
@@ -5635,6 +5698,7 @@
           <w:rStyle w:val="Strong"/>
           <w:rFonts w:ascii="-webkit-standard" w:hAnsi="-webkit-standard"/>
           <w:color w:val="000000"/>
+          <w:highlight w:val="green"/>
         </w:rPr>
         <w:t>add-m</w:t>
       </w:r>
@@ -5643,13 +5707,15 @@
           <w:rStyle w:val="apple-converted-space"/>
           <w:rFonts w:ascii="-webkit-standard" w:hAnsi="-webkit-standard"/>
           <w:color w:val="000000"/>
-        </w:rPr>
-        <w:t> </w:t>
-      </w:r>
-      <w:r>
-        <w:rPr>
-          <w:rFonts w:ascii="-webkit-standard" w:hAnsi="-webkit-standard"/>
-          <w:color w:val="000000"/>
+          <w:highlight w:val="green"/>
+        </w:rPr>
+        <w:t> </w:t>
+      </w:r>
+      <w:r>
+        <w:rPr>
+          <w:rFonts w:ascii="-webkit-standard" w:hAnsi="-webkit-standard"/>
+          <w:color w:val="000000"/>
+          <w:highlight w:val="green"/>
         </w:rPr>
         <w:t>... no yield, mutex synchronization</w:t>
       </w:r>
@@ -5664,6 +5730,7 @@
         <w:rPr>
           <w:rFonts w:ascii="-webkit-standard" w:hAnsi="-webkit-standard"/>
           <w:color w:val="000000"/>
+          <w:highlight w:val="green"/>
         </w:rPr>
       </w:pPr>
       <w:r>
@@ -5671,6 +5738,7 @@
           <w:rStyle w:val="Strong"/>
           <w:rFonts w:ascii="-webkit-standard" w:hAnsi="-webkit-standard"/>
           <w:color w:val="000000"/>
+          <w:highlight w:val="green"/>
         </w:rPr>
         <w:t>add-s</w:t>
       </w:r>
@@ -5679,13 +5747,15 @@
           <w:rStyle w:val="apple-converted-space"/>
           <w:rFonts w:ascii="-webkit-standard" w:hAnsi="-webkit-standard"/>
           <w:color w:val="000000"/>
-        </w:rPr>
-        <w:t> </w:t>
-      </w:r>
-      <w:r>
-        <w:rPr>
-          <w:rFonts w:ascii="-webkit-standard" w:hAnsi="-webkit-standard"/>
-          <w:color w:val="000000"/>
+          <w:highlight w:val="green"/>
+        </w:rPr>
+        <w:t> </w:t>
+      </w:r>
+      <w:r>
+        <w:rPr>
+          <w:rFonts w:ascii="-webkit-standard" w:hAnsi="-webkit-standard"/>
+          <w:color w:val="000000"/>
+          <w:highlight w:val="green"/>
         </w:rPr>
         <w:t>... no yield, spin-lock synchronization</w:t>
       </w:r>
@@ -5700,6 +5770,7 @@
         <w:rPr>
           <w:rFonts w:ascii="-webkit-standard" w:hAnsi="-webkit-standard"/>
           <w:color w:val="000000"/>
+          <w:highlight w:val="green"/>
         </w:rPr>
       </w:pPr>
       <w:r>
@@ -5707,6 +5778,7 @@
           <w:rStyle w:val="Strong"/>
           <w:rFonts w:ascii="-webkit-standard" w:hAnsi="-webkit-standard"/>
           <w:color w:val="000000"/>
+          <w:highlight w:val="green"/>
         </w:rPr>
         <w:t>add-c</w:t>
       </w:r>
@@ -5715,13 +5787,15 @@
           <w:rStyle w:val="apple-converted-space"/>
           <w:rFonts w:ascii="-webkit-standard" w:hAnsi="-webkit-standard"/>
           <w:color w:val="000000"/>
-        </w:rPr>
-        <w:t> </w:t>
-      </w:r>
-      <w:r>
-        <w:rPr>
-          <w:rFonts w:ascii="-webkit-standard" w:hAnsi="-webkit-standard"/>
-          <w:color w:val="000000"/>
+          <w:highlight w:val="green"/>
+        </w:rPr>
+        <w:t> </w:t>
+      </w:r>
+      <w:r>
+        <w:rPr>
+          <w:rFonts w:ascii="-webkit-standard" w:hAnsi="-webkit-standard"/>
+          <w:color w:val="000000"/>
+          <w:highlight w:val="green"/>
         </w:rPr>
         <w:t>... no yield, compare-and-swap synchronization</w:t>
       </w:r>
@@ -5736,6 +5810,7 @@
         <w:rPr>
           <w:rFonts w:ascii="-webkit-standard" w:hAnsi="-webkit-standard"/>
           <w:color w:val="000000"/>
+          <w:highlight w:val="green"/>
         </w:rPr>
       </w:pPr>
       <w:r>
@@ -5743,6 +5818,7 @@
           <w:rStyle w:val="Strong"/>
           <w:rFonts w:ascii="-webkit-standard" w:hAnsi="-webkit-standard"/>
           <w:color w:val="000000"/>
+          <w:highlight w:val="green"/>
         </w:rPr>
         <w:t>add-yield-none</w:t>
       </w:r>
@@ -5751,13 +5827,15 @@
           <w:rStyle w:val="apple-converted-space"/>
           <w:rFonts w:ascii="-webkit-standard" w:hAnsi="-webkit-standard"/>
           <w:color w:val="000000"/>
-        </w:rPr>
-        <w:t> </w:t>
-      </w:r>
-      <w:r>
-        <w:rPr>
-          <w:rFonts w:ascii="-webkit-standard" w:hAnsi="-webkit-standard"/>
-          <w:color w:val="000000"/>
+          <w:highlight w:val="green"/>
+        </w:rPr>
+        <w:t> </w:t>
+      </w:r>
+      <w:r>
+        <w:rPr>
+          <w:rFonts w:ascii="-webkit-standard" w:hAnsi="-webkit-standard"/>
+          <w:color w:val="000000"/>
+          <w:highlight w:val="green"/>
         </w:rPr>
         <w:t>... yield, no synchronization</w:t>
       </w:r>
@@ -5772,6 +5850,7 @@
         <w:rPr>
           <w:rFonts w:ascii="-webkit-standard" w:hAnsi="-webkit-standard"/>
           <w:color w:val="000000"/>
+          <w:highlight w:val="green"/>
         </w:rPr>
       </w:pPr>
       <w:r>
@@ -5779,6 +5858,7 @@
           <w:rStyle w:val="Strong"/>
           <w:rFonts w:ascii="-webkit-standard" w:hAnsi="-webkit-standard"/>
           <w:color w:val="000000"/>
+          <w:highlight w:val="green"/>
         </w:rPr>
         <w:t>add-yield-m</w:t>
       </w:r>
@@ -5787,13 +5867,15 @@
           <w:rStyle w:val="apple-converted-space"/>
           <w:rFonts w:ascii="-webkit-standard" w:hAnsi="-webkit-standard"/>
           <w:color w:val="000000"/>
-        </w:rPr>
-        <w:t> </w:t>
-      </w:r>
-      <w:r>
-        <w:rPr>
-          <w:rFonts w:ascii="-webkit-standard" w:hAnsi="-webkit-standard"/>
-          <w:color w:val="000000"/>
+          <w:highlight w:val="green"/>
+        </w:rPr>
+        <w:t> </w:t>
+      </w:r>
+      <w:r>
+        <w:rPr>
+          <w:rFonts w:ascii="-webkit-standard" w:hAnsi="-webkit-standard"/>
+          <w:color w:val="000000"/>
+          <w:highlight w:val="green"/>
         </w:rPr>
         <w:t>... yield, mutex synchronization</w:t>
       </w:r>
@@ -5808,6 +5890,7 @@
         <w:rPr>
           <w:rFonts w:ascii="-webkit-standard" w:hAnsi="-webkit-standard"/>
           <w:color w:val="000000"/>
+          <w:highlight w:val="green"/>
         </w:rPr>
       </w:pPr>
       <w:r>
@@ -5815,6 +5898,7 @@
           <w:rStyle w:val="Strong"/>
           <w:rFonts w:ascii="-webkit-standard" w:hAnsi="-webkit-standard"/>
           <w:color w:val="000000"/>
+          <w:highlight w:val="green"/>
         </w:rPr>
         <w:t>add-yield-s</w:t>
       </w:r>
@@ -5823,13 +5907,15 @@
           <w:rStyle w:val="apple-converted-space"/>
           <w:rFonts w:ascii="-webkit-standard" w:hAnsi="-webkit-standard"/>
           <w:color w:val="000000"/>
-        </w:rPr>
-        <w:t> </w:t>
-      </w:r>
-      <w:r>
-        <w:rPr>
-          <w:rFonts w:ascii="-webkit-standard" w:hAnsi="-webkit-standard"/>
-          <w:color w:val="000000"/>
+          <w:highlight w:val="green"/>
+        </w:rPr>
+        <w:t> </w:t>
+      </w:r>
+      <w:r>
+        <w:rPr>
+          <w:rFonts w:ascii="-webkit-standard" w:hAnsi="-webkit-standard"/>
+          <w:color w:val="000000"/>
+          <w:highlight w:val="green"/>
         </w:rPr>
         <w:t>... yield, spin-lock synchronization</w:t>
       </w:r>
@@ -5844,6 +5930,7 @@
         <w:rPr>
           <w:rFonts w:ascii="-webkit-standard" w:hAnsi="-webkit-standard"/>
           <w:color w:val="000000"/>
+          <w:highlight w:val="green"/>
         </w:rPr>
       </w:pPr>
       <w:r>
@@ -5851,6 +5938,7 @@
           <w:rStyle w:val="Strong"/>
           <w:rFonts w:ascii="-webkit-standard" w:hAnsi="-webkit-standard"/>
           <w:color w:val="000000"/>
+          <w:highlight w:val="green"/>
         </w:rPr>
         <w:t>add-yield-c</w:t>
       </w:r>
@@ -5859,13 +5947,15 @@
           <w:rStyle w:val="apple-converted-space"/>
           <w:rFonts w:ascii="-webkit-standard" w:hAnsi="-webkit-standard"/>
           <w:color w:val="000000"/>
-        </w:rPr>
-        <w:t> </w:t>
-      </w:r>
-      <w:r>
-        <w:rPr>
-          <w:rFonts w:ascii="-webkit-standard" w:hAnsi="-webkit-standard"/>
-          <w:color w:val="000000"/>
+          <w:highlight w:val="green"/>
+        </w:rPr>
+        <w:t> </w:t>
+      </w:r>
+      <w:r>
+        <w:rPr>
+          <w:rFonts w:ascii="-webkit-standard" w:hAnsi="-webkit-standard"/>
+          <w:color w:val="000000"/>
+          <w:highlight w:val="green"/>
         </w:rPr>
         <w:t>... yield, compare-and-swap synchronization</w:t>
       </w:r>
@@ -6066,7 +6156,6 @@
           <w:bCs/>
           <w:color w:val="000000"/>
         </w:rPr>
-        <w:lastRenderedPageBreak/>
         <w:t>Why do all of the options perform similarly for low numbers of threads?</w:t>
       </w:r>
       <w:r>
@@ -6093,6 +6182,7 @@
           <w:rFonts w:ascii="-webkit-standard" w:hAnsi="-webkit-standard"/>
           <w:color w:val="000000"/>
         </w:rPr>
+        <w:lastRenderedPageBreak/>
         <w:t>PART 2: sorted, doubly-linked, list</w:t>
       </w:r>
     </w:p>
@@ -7384,7 +7474,6 @@
           <w:rFonts w:ascii="-webkit-standard" w:hAnsi="-webkit-standard"/>
           <w:color w:val="000000"/>
         </w:rPr>
-        <w:lastRenderedPageBreak/>
         <w:t>the number of threads (from</w:t>
       </w:r>
       <w:r>
@@ -7491,6 +7580,7 @@
           <w:rFonts w:ascii="-webkit-standard" w:hAnsi="-webkit-standard"/>
           <w:color w:val="000000"/>
         </w:rPr>
+        <w:lastRenderedPageBreak/>
         <w:t>the total number of operations performed: threads x iterations x 3 (insert + lookup + delete)</w:t>
       </w:r>
     </w:p>
@@ -7783,7 +7873,6 @@
           <w:sz w:val="27"/>
           <w:szCs w:val="27"/>
         </w:rPr>
-        <w:lastRenderedPageBreak/>
         <w:t>After making this correction to your reported times, the times per operation should (modulo start-up time) show more stable per operation costs.</w:t>
       </w:r>
       <w:r>
@@ -7846,6 +7935,7 @@
           <w:rFonts w:ascii="-webkit-standard" w:hAnsi="-webkit-standard"/>
           <w:color w:val="000000"/>
         </w:rPr>
+        <w:lastRenderedPageBreak/>
         <w:t xml:space="preserve">The sanity check script will examine your reported times per </w:t>
       </w:r>
       <w:proofErr w:type="gramStart"/>
@@ -8195,46 +8285,53 @@
           <w:rFonts w:ascii="-webkit-standard" w:hAnsi="-webkit-standard"/>
           <w:color w:val="000000"/>
         </w:rPr>
+        <w:t>Capture the output, and plot (using the supplied data reduction script) the (existence of) successful runs vs the number of iterations for mutex and spin-lock protection with each of the above four yield combinations. Submit this plot as</w:t>
+      </w:r>
+      <w:r>
+        <w:rPr>
+          <w:rStyle w:val="apple-converted-space"/>
+          <w:rFonts w:ascii="-webkit-standard" w:hAnsi="-webkit-standard"/>
+          <w:color w:val="000000"/>
+        </w:rPr>
+        <w:t> </w:t>
+      </w:r>
+      <w:r>
+        <w:rPr>
+          <w:rStyle w:val="HTMLTypewriter"/>
+          <w:color w:val="000000"/>
+        </w:rPr>
+        <w:t>lab2_list-3.png</w:t>
+      </w:r>
+      <w:r>
+        <w:rPr>
+          <w:rFonts w:ascii="-webkit-standard" w:hAnsi="-webkit-standard"/>
+          <w:color w:val="000000"/>
+        </w:rPr>
+        <w:t>.</w:t>
+      </w:r>
+    </w:p>
+    <w:p>
+      <w:pPr>
+        <w:pStyle w:val="NormalWeb"/>
+        <w:rPr>
+          <w:rFonts w:ascii="-webkit-standard" w:hAnsi="-webkit-standard"/>
+          <w:color w:val="000000"/>
+        </w:rPr>
+      </w:pPr>
+      <w:r>
+        <w:rPr>
+          <w:rFonts w:ascii="-webkit-standard" w:hAnsi="-webkit-standard"/>
+          <w:color w:val="000000"/>
+        </w:rPr>
+        <w:t xml:space="preserve">Choose an appropriate number of iterations (e.g. 1000) to overcome start-up costs and rerun your program without the yields for a range of # threads (1, 2, 4, 8, 12, 16, 24). Capture the output, and plot (using the supplied data reduction script) the (corrected for list length) per operation times (for each of the synchronization options: mutex, spin) vs </w:t>
+      </w:r>
+      <w:r>
+        <w:rPr>
+          <w:rFonts w:ascii="-webkit-standard" w:hAnsi="-webkit-standard"/>
+          <w:color w:val="000000"/>
+        </w:rPr>
         <w:lastRenderedPageBreak/>
-        <w:t>Capture the output, and plot (using the supplied data reduction script) the (existence of) successful runs vs the number of iterations for mutex and spin-lock protection with each of the above four yield combinations. Submit this plot as</w:t>
-      </w:r>
-      <w:r>
-        <w:rPr>
-          <w:rStyle w:val="apple-converted-space"/>
-          <w:rFonts w:ascii="-webkit-standard" w:hAnsi="-webkit-standard"/>
-          <w:color w:val="000000"/>
-        </w:rPr>
-        <w:t> </w:t>
-      </w:r>
-      <w:r>
-        <w:rPr>
-          <w:rStyle w:val="HTMLTypewriter"/>
-          <w:color w:val="000000"/>
-        </w:rPr>
-        <w:t>lab2_list-3.png</w:t>
-      </w:r>
-      <w:r>
-        <w:rPr>
-          <w:rFonts w:ascii="-webkit-standard" w:hAnsi="-webkit-standard"/>
-          <w:color w:val="000000"/>
-        </w:rPr>
-        <w:t>.</w:t>
-      </w:r>
-    </w:p>
-    <w:p>
-      <w:pPr>
-        <w:pStyle w:val="NormalWeb"/>
-        <w:rPr>
-          <w:rFonts w:ascii="-webkit-standard" w:hAnsi="-webkit-standard"/>
-          <w:color w:val="000000"/>
-        </w:rPr>
-      </w:pPr>
-      <w:r>
-        <w:rPr>
-          <w:rFonts w:ascii="-webkit-standard" w:hAnsi="-webkit-standard"/>
-          <w:color w:val="000000"/>
-        </w:rPr>
-        <w:t>Choose an appropriate number of iterations (e.g. 1000) to overcome start-up costs and rerun your program without the yields for a range of # threads (1, 2, 4, 8, 12, 16, 24). Capture the output, and plot (using the supplied data reduction script) the (corrected for list length) per operation times (for each of the synchronization options: mutex, spin) vs the number of threads. Submit this plot as</w:t>
+        <w:t>the number of threads. Submit this plot as</w:t>
       </w:r>
       <w:r>
         <w:rPr>
@@ -8761,7 +8858,6 @@
           <w:rFonts w:ascii="-webkit-standard" w:hAnsi="-webkit-standard"/>
           <w:color w:val="000000"/>
         </w:rPr>
-        <w:lastRenderedPageBreak/>
         <w:t>SLIPDAYS:</w:t>
       </w:r>
       <w:r>
@@ -8882,6 +8978,7 @@
           <w:rFonts w:ascii="-webkit-standard" w:hAnsi="-webkit-standard"/>
           <w:color w:val="000000"/>
         </w:rPr>
+        <w:lastRenderedPageBreak/>
         <w:t xml:space="preserve">Your </w:t>
       </w:r>
       <w:proofErr w:type="spellStart"/>
@@ -9994,7 +10091,6 @@
           </w:tcPr>
           <w:p>
             <w:r>
-              <w:lastRenderedPageBreak/>
               <w:t>2%</w:t>
             </w:r>
           </w:p>
@@ -10145,6 +10241,7 @@
           </w:tcPr>
           <w:p>
             <w:r>
+              <w:lastRenderedPageBreak/>
               <w:t>3%</w:t>
             </w:r>
           </w:p>

</xml_diff>

<commit_message>
finished part 1 of lab 2A
</commit_message>
<xml_diff>
--- a/Lab2A/Project2ASpec.docx
+++ b/Lab2A/Project2ASpec.docx
@@ -4560,6 +4560,7 @@
         <w:rPr>
           <w:rFonts w:ascii="-webkit-standard" w:hAnsi="-webkit-standard"/>
           <w:color w:val="000000"/>
+          <w:highlight w:val="green"/>
         </w:rPr>
       </w:pPr>
       <w:r>
@@ -4734,6 +4735,7 @@
         <w:rPr>
           <w:rFonts w:ascii="-webkit-standard" w:hAnsi="-webkit-standard"/>
           <w:color w:val="000000"/>
+          <w:highlight w:val="green"/>
         </w:rPr>
         <w:t>and plot (using the supplied data reduction script) the (existence of) successful runs vs the number of threads and iterations. Submit this plot as</w:t>
       </w:r>
@@ -4742,6 +4744,7 @@
           <w:rStyle w:val="apple-converted-space"/>
           <w:rFonts w:ascii="-webkit-standard" w:hAnsi="-webkit-standard"/>
           <w:color w:val="000000"/>
+          <w:highlight w:val="green"/>
         </w:rPr>
         <w:t> </w:t>
       </w:r>
@@ -4749,6 +4752,7 @@
         <w:rPr>
           <w:rStyle w:val="HTMLTypewriter"/>
           <w:color w:val="000000"/>
+          <w:highlight w:val="green"/>
         </w:rPr>
         <w:t>lab2_add-1.png</w:t>
       </w:r>
@@ -4756,6 +4760,7 @@
         <w:rPr>
           <w:rFonts w:ascii="-webkit-standard" w:hAnsi="-webkit-standard"/>
           <w:color w:val="000000"/>
+          <w:highlight w:val="green"/>
         </w:rPr>
         <w:t>. Note how many iterations and threads it takes to (fairly consistently) result in a failure with the yield option. It should now be much easier to cause the failures.</w:t>
       </w:r>
@@ -4764,6 +4769,7 @@
           <w:rStyle w:val="apple-converted-space"/>
           <w:rFonts w:ascii="-webkit-standard" w:hAnsi="-webkit-standard"/>
           <w:color w:val="000000"/>
+          <w:highlight w:val="green"/>
         </w:rPr>
         <w:t> </w:t>
       </w:r>
@@ -4780,6 +4786,7 @@
         <w:rPr>
           <w:rFonts w:ascii="-webkit-standard" w:hAnsi="-webkit-standard"/>
           <w:color w:val="000000"/>
+          <w:highlight w:val="green"/>
         </w:rPr>
         <w:t>Compare the average execution time of the yield and non-yield versions a range threads (2, 8) and of iterations (100, 1000, 10000, 100000). Capture the results and plot (using the supplied data reduction script) the time per operation vs the number of iterations, for yield and non-yield executions. Submit this plot as</w:t>
       </w:r>
@@ -4788,6 +4795,7 @@
           <w:rStyle w:val="apple-converted-space"/>
           <w:rFonts w:ascii="-webkit-standard" w:hAnsi="-webkit-standard"/>
           <w:color w:val="000000"/>
+          <w:highlight w:val="green"/>
         </w:rPr>
         <w:t> </w:t>
       </w:r>
@@ -4795,6 +4803,7 @@
         <w:rPr>
           <w:rStyle w:val="HTMLTypewriter"/>
           <w:color w:val="000000"/>
+          <w:highlight w:val="green"/>
         </w:rPr>
         <w:t>lab2_add-2.png</w:t>
       </w:r>
@@ -4802,6 +4811,7 @@
         <w:rPr>
           <w:rFonts w:ascii="-webkit-standard" w:hAnsi="-webkit-standard"/>
           <w:color w:val="000000"/>
+          <w:highlight w:val="green"/>
         </w:rPr>
         <w:t>. You should note that the</w:t>
       </w:r>
@@ -4810,6 +4820,7 @@
           <w:rStyle w:val="apple-converted-space"/>
           <w:rFonts w:ascii="-webkit-standard" w:hAnsi="-webkit-standard"/>
           <w:color w:val="000000"/>
+          <w:highlight w:val="green"/>
         </w:rPr>
         <w:t> </w:t>
       </w:r>
@@ -4818,6 +4829,7 @@
           <w:rStyle w:val="Strong"/>
           <w:rFonts w:ascii="-webkit-standard" w:hAnsi="-webkit-standard"/>
           <w:color w:val="000000"/>
+          <w:highlight w:val="green"/>
         </w:rPr>
         <w:t>--yield</w:t>
       </w:r>
@@ -4826,13 +4838,15 @@
           <w:rStyle w:val="apple-converted-space"/>
           <w:rFonts w:ascii="-webkit-standard" w:hAnsi="-webkit-standard"/>
           <w:color w:val="000000"/>
-        </w:rPr>
-        <w:t> </w:t>
-      </w:r>
-      <w:r>
-        <w:rPr>
-          <w:rFonts w:ascii="-webkit-standard" w:hAnsi="-webkit-standard"/>
-          <w:color w:val="000000"/>
+          <w:highlight w:val="green"/>
+        </w:rPr>
+        <w:t> </w:t>
+      </w:r>
+      <w:r>
+        <w:rPr>
+          <w:rFonts w:ascii="-webkit-standard" w:hAnsi="-webkit-standard"/>
+          <w:color w:val="000000"/>
+          <w:highlight w:val="green"/>
         </w:rPr>
         <w:t>runs are much slower than the non-yield runs. Review the results and (in your</w:t>
       </w:r>
@@ -4841,6 +4855,7 @@
           <w:rStyle w:val="apple-converted-space"/>
           <w:rFonts w:ascii="-webkit-standard" w:hAnsi="-webkit-standard"/>
           <w:color w:val="000000"/>
+          <w:highlight w:val="green"/>
         </w:rPr>
         <w:t> </w:t>
       </w:r>
@@ -4848,6 +4863,7 @@
         <w:rPr>
           <w:rStyle w:val="HTMLTypewriter"/>
           <w:color w:val="000000"/>
+          <w:highlight w:val="green"/>
         </w:rPr>
         <w:t>README</w:t>
       </w:r>
@@ -4856,15 +4872,27 @@
           <w:rStyle w:val="apple-converted-space"/>
           <w:rFonts w:ascii="-webkit-standard" w:hAnsi="-webkit-standard"/>
           <w:color w:val="000000"/>
-        </w:rPr>
-        <w:t> </w:t>
-      </w:r>
-      <w:r>
-        <w:rPr>
-          <w:rFonts w:ascii="-webkit-standard" w:hAnsi="-webkit-standard"/>
-          <w:color w:val="000000"/>
-        </w:rPr>
-        <w:t>file) answer the following questions:</w:t>
+          <w:highlight w:val="green"/>
+        </w:rPr>
+        <w:t> </w:t>
+      </w:r>
+      <w:r>
+        <w:rPr>
+          <w:rFonts w:ascii="-webkit-standard" w:hAnsi="-webkit-standard"/>
+          <w:color w:val="000000"/>
+          <w:highlight w:val="green"/>
+        </w:rPr>
+        <w:t>file) answer th</w:t>
+      </w:r>
+      <w:bookmarkStart w:id="0" w:name="_GoBack"/>
+      <w:bookmarkEnd w:id="0"/>
+      <w:r>
+        <w:rPr>
+          <w:rFonts w:ascii="-webkit-standard" w:hAnsi="-webkit-standard"/>
+          <w:color w:val="000000"/>
+          <w:highlight w:val="green"/>
+        </w:rPr>
+        <w:t>e following questions:</w:t>
       </w:r>
     </w:p>
     <w:p>
@@ -4945,6 +4973,7 @@
         <w:rPr>
           <w:rFonts w:ascii="-webkit-standard" w:hAnsi="-webkit-standard"/>
           <w:color w:val="000000"/>
+          <w:highlight w:val="green"/>
         </w:rPr>
         <w:t>Plot (using the supplied data reduction script), for a single thread, the average cost per operation (non-yield) as a function of the number of iterations. Submit this plot as</w:t>
       </w:r>
@@ -4953,6 +4982,7 @@
           <w:rStyle w:val="apple-converted-space"/>
           <w:rFonts w:ascii="-webkit-standard" w:hAnsi="-webkit-standard"/>
           <w:color w:val="000000"/>
+          <w:highlight w:val="green"/>
         </w:rPr>
         <w:t> </w:t>
       </w:r>
@@ -4960,6 +4990,7 @@
         <w:rPr>
           <w:rStyle w:val="HTMLTypewriter"/>
           <w:color w:val="000000"/>
+          <w:highlight w:val="green"/>
         </w:rPr>
         <w:t>lab2_add-3.png</w:t>
       </w:r>
@@ -4967,6 +4998,7 @@
         <w:rPr>
           <w:rFonts w:ascii="-webkit-standard" w:hAnsi="-webkit-standard"/>
           <w:color w:val="000000"/>
+          <w:highlight w:val="green"/>
         </w:rPr>
         <w:t>. You should note that the average cost per operation goes down as the number of iterations goes up. Review the results and (in your</w:t>
       </w:r>
@@ -4975,6 +5007,7 @@
           <w:rStyle w:val="apple-converted-space"/>
           <w:rFonts w:ascii="-webkit-standard" w:hAnsi="-webkit-standard"/>
           <w:color w:val="000000"/>
+          <w:highlight w:val="green"/>
         </w:rPr>
         <w:t> </w:t>
       </w:r>
@@ -4982,6 +5015,7 @@
         <w:rPr>
           <w:rStyle w:val="HTMLTypewriter"/>
           <w:color w:val="000000"/>
+          <w:highlight w:val="green"/>
         </w:rPr>
         <w:t>README</w:t>
       </w:r>
@@ -4990,13 +5024,15 @@
           <w:rStyle w:val="apple-converted-space"/>
           <w:rFonts w:ascii="-webkit-standard" w:hAnsi="-webkit-standard"/>
           <w:color w:val="000000"/>
-        </w:rPr>
-        <w:t> </w:t>
-      </w:r>
-      <w:r>
-        <w:rPr>
-          <w:rFonts w:ascii="-webkit-standard" w:hAnsi="-webkit-standard"/>
-          <w:color w:val="000000"/>
+          <w:highlight w:val="green"/>
+        </w:rPr>
+        <w:t> </w:t>
+      </w:r>
+      <w:r>
+        <w:rPr>
+          <w:rFonts w:ascii="-webkit-standard" w:hAnsi="-webkit-standard"/>
+          <w:color w:val="000000"/>
+          <w:highlight w:val="green"/>
         </w:rPr>
         <w:t>file) answer the following questions:</w:t>
       </w:r>
@@ -5100,12 +5136,14 @@
         <w:rPr>
           <w:rFonts w:ascii="-webkit-standard" w:hAnsi="-webkit-standard"/>
           <w:color w:val="000000"/>
-        </w:rPr>
-      </w:pPr>
-      <w:r>
-        <w:rPr>
-          <w:rFonts w:ascii="-webkit-standard" w:hAnsi="-webkit-standard"/>
-          <w:color w:val="000000"/>
+          <w:highlight w:val="green"/>
+        </w:rPr>
+      </w:pPr>
+      <w:r>
+        <w:rPr>
+          <w:rFonts w:ascii="-webkit-standard" w:hAnsi="-webkit-standard"/>
+          <w:color w:val="000000"/>
+          <w:highlight w:val="green"/>
         </w:rPr>
         <w:t xml:space="preserve">Implement three new versions of </w:t>
       </w:r>
@@ -5114,6 +5152,7 @@
         <w:rPr>
           <w:rFonts w:ascii="-webkit-standard" w:hAnsi="-webkit-standard"/>
           <w:color w:val="000000"/>
+          <w:highlight w:val="green"/>
         </w:rPr>
         <w:t>your</w:t>
       </w:r>
@@ -5123,6 +5162,7 @@
           <w:rStyle w:val="apple-converted-space"/>
           <w:rFonts w:ascii="-webkit-standard" w:hAnsi="-webkit-standard"/>
           <w:color w:val="000000"/>
+          <w:highlight w:val="green"/>
         </w:rPr>
         <w:t> </w:t>
       </w:r>
@@ -5130,6 +5170,7 @@
         <w:rPr>
           <w:rStyle w:val="HTMLTypewriter"/>
           <w:color w:val="000000"/>
+          <w:highlight w:val="green"/>
         </w:rPr>
         <w:t>add</w:t>
       </w:r>
@@ -5138,13 +5179,15 @@
           <w:rStyle w:val="apple-converted-space"/>
           <w:rFonts w:ascii="-webkit-standard" w:hAnsi="-webkit-standard"/>
           <w:color w:val="000000"/>
-        </w:rPr>
-        <w:t> </w:t>
-      </w:r>
-      <w:r>
-        <w:rPr>
-          <w:rFonts w:ascii="-webkit-standard" w:hAnsi="-webkit-standard"/>
-          <w:color w:val="000000"/>
+          <w:highlight w:val="green"/>
+        </w:rPr>
+        <w:t> </w:t>
+      </w:r>
+      <w:r>
+        <w:rPr>
+          <w:rFonts w:ascii="-webkit-standard" w:hAnsi="-webkit-standard"/>
+          <w:color w:val="000000"/>
+          <w:highlight w:val="green"/>
         </w:rPr>
         <w:t>function:</w:t>
       </w:r>
@@ -5159,12 +5202,14 @@
         <w:rPr>
           <w:rFonts w:ascii="-webkit-standard" w:hAnsi="-webkit-standard"/>
           <w:color w:val="000000"/>
-        </w:rPr>
-      </w:pPr>
-      <w:r>
-        <w:rPr>
-          <w:rFonts w:ascii="-webkit-standard" w:hAnsi="-webkit-standard"/>
-          <w:color w:val="000000"/>
+          <w:highlight w:val="green"/>
+        </w:rPr>
+      </w:pPr>
+      <w:r>
+        <w:rPr>
+          <w:rFonts w:ascii="-webkit-standard" w:hAnsi="-webkit-standard"/>
+          <w:color w:val="000000"/>
+          <w:highlight w:val="green"/>
         </w:rPr>
         <w:t>one protected by a</w:t>
       </w:r>
@@ -5173,6 +5218,7 @@
           <w:rStyle w:val="apple-converted-space"/>
           <w:rFonts w:ascii="-webkit-standard" w:hAnsi="-webkit-standard"/>
           <w:color w:val="000000"/>
+          <w:highlight w:val="green"/>
         </w:rPr>
         <w:t> </w:t>
       </w:r>
@@ -5182,6 +5228,7 @@
           <w:rStyle w:val="HTMLTypewriter"/>
           <w:rFonts w:eastAsiaTheme="minorHAnsi"/>
           <w:color w:val="000000"/>
+          <w:highlight w:val="green"/>
         </w:rPr>
         <w:t>pthread_mutex</w:t>
       </w:r>
@@ -5191,13 +5238,15 @@
           <w:rStyle w:val="apple-converted-space"/>
           <w:rFonts w:ascii="-webkit-standard" w:hAnsi="-webkit-standard"/>
           <w:color w:val="000000"/>
-        </w:rPr>
-        <w:t> </w:t>
-      </w:r>
-      <w:r>
-        <w:rPr>
-          <w:rFonts w:ascii="-webkit-standard" w:hAnsi="-webkit-standard"/>
-          <w:color w:val="000000"/>
+          <w:highlight w:val="green"/>
+        </w:rPr>
+        <w:t> </w:t>
+      </w:r>
+      <w:r>
+        <w:rPr>
+          <w:rFonts w:ascii="-webkit-standard" w:hAnsi="-webkit-standard"/>
+          <w:color w:val="000000"/>
+          <w:highlight w:val="green"/>
         </w:rPr>
         <w:t>enabled by a new</w:t>
       </w:r>
@@ -5206,6 +5255,7 @@
           <w:rStyle w:val="apple-converted-space"/>
           <w:rFonts w:ascii="-webkit-standard" w:hAnsi="-webkit-standard"/>
           <w:color w:val="000000"/>
+          <w:highlight w:val="green"/>
         </w:rPr>
         <w:t> </w:t>
       </w:r>
@@ -5216,6 +5266,7 @@
           <w:color w:val="000000"/>
           <w:sz w:val="20"/>
           <w:szCs w:val="20"/>
+          <w:highlight w:val="green"/>
         </w:rPr>
         <w:t>--sync=m</w:t>
       </w:r>
@@ -5224,13 +5275,15 @@
           <w:rStyle w:val="apple-converted-space"/>
           <w:rFonts w:ascii="-webkit-standard" w:hAnsi="-webkit-standard"/>
           <w:color w:val="000000"/>
-        </w:rPr>
-        <w:t> </w:t>
-      </w:r>
-      <w:r>
-        <w:rPr>
-          <w:rFonts w:ascii="-webkit-standard" w:hAnsi="-webkit-standard"/>
-          <w:color w:val="000000"/>
+          <w:highlight w:val="green"/>
+        </w:rPr>
+        <w:t> </w:t>
+      </w:r>
+      <w:r>
+        <w:rPr>
+          <w:rFonts w:ascii="-webkit-standard" w:hAnsi="-webkit-standard"/>
+          <w:color w:val="000000"/>
+          <w:highlight w:val="green"/>
         </w:rPr>
         <w:t>option. When running this test, the output statistics should begin with "</w:t>
       </w:r>
@@ -5239,6 +5292,7 @@
           <w:rStyle w:val="HTMLTypewriter"/>
           <w:rFonts w:eastAsiaTheme="minorHAnsi"/>
           <w:color w:val="000000"/>
+          <w:highlight w:val="green"/>
         </w:rPr>
         <w:t>add-m</w:t>
       </w:r>
@@ -5246,6 +5300,7 @@
         <w:rPr>
           <w:rFonts w:ascii="-webkit-standard" w:hAnsi="-webkit-standard"/>
           <w:color w:val="000000"/>
+          <w:highlight w:val="green"/>
         </w:rPr>
         <w:t>" or "</w:t>
       </w:r>
@@ -5254,6 +5309,7 @@
           <w:rStyle w:val="HTMLTypewriter"/>
           <w:rFonts w:eastAsiaTheme="minorHAnsi"/>
           <w:color w:val="000000"/>
+          <w:highlight w:val="green"/>
         </w:rPr>
         <w:t>add-yield-m</w:t>
       </w:r>
@@ -5261,6 +5317,7 @@
         <w:rPr>
           <w:rFonts w:ascii="-webkit-standard" w:hAnsi="-webkit-standard"/>
           <w:color w:val="000000"/>
+          <w:highlight w:val="green"/>
         </w:rPr>
         <w:t>".</w:t>
       </w:r>
@@ -5275,12 +5332,14 @@
         <w:rPr>
           <w:rFonts w:ascii="-webkit-standard" w:hAnsi="-webkit-standard"/>
           <w:color w:val="000000"/>
-        </w:rPr>
-      </w:pPr>
-      <w:r>
-        <w:rPr>
-          <w:rFonts w:ascii="-webkit-standard" w:hAnsi="-webkit-standard"/>
-          <w:color w:val="000000"/>
+          <w:highlight w:val="green"/>
+        </w:rPr>
+      </w:pPr>
+      <w:r>
+        <w:rPr>
+          <w:rFonts w:ascii="-webkit-standard" w:hAnsi="-webkit-standard"/>
+          <w:color w:val="000000"/>
+          <w:highlight w:val="green"/>
         </w:rPr>
         <w:lastRenderedPageBreak/>
         <w:t>one protected by a spin-lock, enabled by a new</w:t>
@@ -5290,6 +5349,7 @@
           <w:rStyle w:val="apple-converted-space"/>
           <w:rFonts w:ascii="-webkit-standard" w:hAnsi="-webkit-standard"/>
           <w:color w:val="000000"/>
+          <w:highlight w:val="green"/>
         </w:rPr>
         <w:t> </w:t>
       </w:r>
@@ -5300,6 +5360,7 @@
           <w:color w:val="000000"/>
           <w:sz w:val="20"/>
           <w:szCs w:val="20"/>
+          <w:highlight w:val="green"/>
         </w:rPr>
         <w:t>--sync=s</w:t>
       </w:r>
@@ -5308,13 +5369,15 @@
           <w:rStyle w:val="apple-converted-space"/>
           <w:rFonts w:ascii="-webkit-standard" w:hAnsi="-webkit-standard"/>
           <w:color w:val="000000"/>
-        </w:rPr>
-        <w:t> </w:t>
-      </w:r>
-      <w:r>
-        <w:rPr>
-          <w:rFonts w:ascii="-webkit-standard" w:hAnsi="-webkit-standard"/>
-          <w:color w:val="000000"/>
+          <w:highlight w:val="green"/>
+        </w:rPr>
+        <w:t> </w:t>
+      </w:r>
+      <w:r>
+        <w:rPr>
+          <w:rFonts w:ascii="-webkit-standard" w:hAnsi="-webkit-standard"/>
+          <w:color w:val="000000"/>
+          <w:highlight w:val="green"/>
         </w:rPr>
         <w:t>option. You will have to implement your own spin-lock operation. We suggest that you do this using the GCC</w:t>
       </w:r>
@@ -5323,6 +5386,7 @@
           <w:rStyle w:val="apple-converted-space"/>
           <w:rFonts w:ascii="-webkit-standard" w:hAnsi="-webkit-standard"/>
           <w:color w:val="000000"/>
+          <w:highlight w:val="green"/>
         </w:rPr>
         <w:t> </w:t>
       </w:r>
@@ -5331,6 +5395,7 @@
           <w:rStyle w:val="HTMLTypewriter"/>
           <w:rFonts w:eastAsiaTheme="minorHAnsi"/>
           <w:color w:val="000000"/>
+          <w:highlight w:val="green"/>
         </w:rPr>
         <w:t>atomic__sync_builtin</w:t>
       </w:r>
@@ -5339,13 +5404,15 @@
           <w:rStyle w:val="apple-converted-space"/>
           <w:rFonts w:ascii="-webkit-standard" w:hAnsi="-webkit-standard"/>
           <w:color w:val="000000"/>
-        </w:rPr>
-        <w:t> </w:t>
-      </w:r>
-      <w:r>
-        <w:rPr>
-          <w:rFonts w:ascii="-webkit-standard" w:hAnsi="-webkit-standard"/>
-          <w:color w:val="000000"/>
+          <w:highlight w:val="green"/>
+        </w:rPr>
+        <w:t> </w:t>
+      </w:r>
+      <w:r>
+        <w:rPr>
+          <w:rFonts w:ascii="-webkit-standard" w:hAnsi="-webkit-standard"/>
+          <w:color w:val="000000"/>
+          <w:highlight w:val="green"/>
         </w:rPr>
         <w:t>functions</w:t>
       </w:r>
@@ -5354,6 +5421,7 @@
           <w:rStyle w:val="HTMLTypewriter"/>
           <w:rFonts w:eastAsiaTheme="minorHAnsi"/>
           <w:color w:val="000000"/>
+          <w:highlight w:val="green"/>
         </w:rPr>
         <w:t>__sync_lock_test_and_set</w:t>
       </w:r>
@@ -5362,13 +5430,15 @@
           <w:rStyle w:val="apple-converted-space"/>
           <w:rFonts w:ascii="-webkit-standard" w:hAnsi="-webkit-standard"/>
           <w:color w:val="000000"/>
-        </w:rPr>
-        <w:t> </w:t>
-      </w:r>
-      <w:r>
-        <w:rPr>
-          <w:rFonts w:ascii="-webkit-standard" w:hAnsi="-webkit-standard"/>
-          <w:color w:val="000000"/>
+          <w:highlight w:val="green"/>
+        </w:rPr>
+        <w:t> </w:t>
+      </w:r>
+      <w:r>
+        <w:rPr>
+          <w:rFonts w:ascii="-webkit-standard" w:hAnsi="-webkit-standard"/>
+          <w:color w:val="000000"/>
+          <w:highlight w:val="green"/>
         </w:rPr>
         <w:t>and</w:t>
       </w:r>
@@ -5377,6 +5447,7 @@
           <w:rStyle w:val="apple-converted-space"/>
           <w:rFonts w:ascii="-webkit-standard" w:hAnsi="-webkit-standard"/>
           <w:color w:val="000000"/>
+          <w:highlight w:val="green"/>
         </w:rPr>
         <w:t> </w:t>
       </w:r>
@@ -5385,6 +5456,7 @@
           <w:rStyle w:val="HTMLTypewriter"/>
           <w:rFonts w:eastAsiaTheme="minorHAnsi"/>
           <w:color w:val="000000"/>
+          <w:highlight w:val="green"/>
         </w:rPr>
         <w:t>__sync_lock_release</w:t>
       </w:r>
@@ -5392,6 +5464,7 @@
         <w:rPr>
           <w:rFonts w:ascii="-webkit-standard" w:hAnsi="-webkit-standard"/>
           <w:color w:val="000000"/>
+          <w:highlight w:val="green"/>
         </w:rPr>
         <w:t>. When running this test, the output statistics should begin with "</w:t>
       </w:r>
@@ -5400,6 +5473,7 @@
           <w:rStyle w:val="HTMLTypewriter"/>
           <w:rFonts w:eastAsiaTheme="minorHAnsi"/>
           <w:color w:val="000000"/>
+          <w:highlight w:val="green"/>
         </w:rPr>
         <w:t>add-s</w:t>
       </w:r>
@@ -5407,6 +5481,7 @@
         <w:rPr>
           <w:rFonts w:ascii="-webkit-standard" w:hAnsi="-webkit-standard"/>
           <w:color w:val="000000"/>
+          <w:highlight w:val="green"/>
         </w:rPr>
         <w:t>" or "</w:t>
       </w:r>
@@ -5415,6 +5490,7 @@
           <w:rStyle w:val="HTMLTypewriter"/>
           <w:rFonts w:eastAsiaTheme="minorHAnsi"/>
           <w:color w:val="000000"/>
+          <w:highlight w:val="green"/>
         </w:rPr>
         <w:t>add-yield-s</w:t>
       </w:r>
@@ -5422,6 +5498,7 @@
         <w:rPr>
           <w:rFonts w:ascii="-webkit-standard" w:hAnsi="-webkit-standard"/>
           <w:color w:val="000000"/>
+          <w:highlight w:val="green"/>
         </w:rPr>
         <w:t>".</w:t>
       </w:r>
@@ -5436,12 +5513,14 @@
         <w:rPr>
           <w:rFonts w:ascii="-webkit-standard" w:hAnsi="-webkit-standard"/>
           <w:color w:val="000000"/>
-        </w:rPr>
-      </w:pPr>
-      <w:r>
-        <w:rPr>
-          <w:rFonts w:ascii="-webkit-standard" w:hAnsi="-webkit-standard"/>
-          <w:color w:val="000000"/>
+          <w:highlight w:val="green"/>
+        </w:rPr>
+      </w:pPr>
+      <w:r>
+        <w:rPr>
+          <w:rFonts w:ascii="-webkit-standard" w:hAnsi="-webkit-standard"/>
+          <w:color w:val="000000"/>
+          <w:highlight w:val="green"/>
         </w:rPr>
         <w:t>one that performs the add using the</w:t>
       </w:r>
@@ -5449,6 +5528,7 @@
         <w:rPr>
           <w:rFonts w:ascii="-webkit-standard" w:hAnsi="-webkit-standard"/>
           <w:color w:val="000000"/>
+          <w:highlight w:val="green"/>
         </w:rPr>
         <w:t xml:space="preserve"> </w:t>
       </w:r>
@@ -5456,6 +5536,7 @@
         <w:rPr>
           <w:rFonts w:ascii="-webkit-standard" w:hAnsi="-webkit-standard"/>
           <w:color w:val="000000"/>
+          <w:highlight w:val="green"/>
         </w:rPr>
         <w:t>GCC</w:t>
       </w:r>
@@ -5464,6 +5545,7 @@
           <w:rStyle w:val="apple-converted-space"/>
           <w:rFonts w:ascii="-webkit-standard" w:hAnsi="-webkit-standard"/>
           <w:color w:val="000000"/>
+          <w:highlight w:val="green"/>
         </w:rPr>
         <w:t> </w:t>
       </w:r>
@@ -5473,6 +5555,7 @@
           <w:rStyle w:val="HTMLTypewriter"/>
           <w:rFonts w:eastAsiaTheme="minorHAnsi"/>
           <w:color w:val="000000"/>
+          <w:highlight w:val="green"/>
         </w:rPr>
         <w:t>atomic_sync_buil</w:t>
       </w:r>
@@ -5481,6 +5564,7 @@
           <w:rStyle w:val="HTMLTypewriter"/>
           <w:rFonts w:eastAsiaTheme="minorHAnsi"/>
           <w:color w:val="000000"/>
+          <w:highlight w:val="green"/>
         </w:rPr>
         <w:t>t</w:t>
       </w:r>
@@ -5489,6 +5573,7 @@
           <w:rStyle w:val="HTMLTypewriter"/>
           <w:rFonts w:eastAsiaTheme="minorHAnsi"/>
           <w:color w:val="000000"/>
+          <w:highlight w:val="green"/>
         </w:rPr>
         <w:t>in</w:t>
       </w:r>
@@ -5498,6 +5583,7 @@
           <w:rStyle w:val="apple-converted-space"/>
           <w:rFonts w:ascii="-webkit-standard" w:hAnsi="-webkit-standard"/>
           <w:color w:val="000000"/>
+          <w:highlight w:val="green"/>
         </w:rPr>
         <w:t xml:space="preserve"> </w:t>
       </w:r>
@@ -5505,6 +5591,7 @@
         <w:rPr>
           <w:rFonts w:ascii="-webkit-standard" w:hAnsi="-webkit-standard"/>
           <w:color w:val="000000"/>
+          <w:highlight w:val="green"/>
         </w:rPr>
         <w:t>function</w:t>
       </w:r>
@@ -5513,6 +5600,7 @@
           <w:rStyle w:val="apple-converted-space"/>
           <w:rFonts w:ascii="-webkit-standard" w:hAnsi="-webkit-standard"/>
           <w:color w:val="000000"/>
+          <w:highlight w:val="green"/>
         </w:rPr>
         <w:t xml:space="preserve"> </w:t>
       </w:r>
@@ -5521,6 +5609,7 @@
           <w:rStyle w:val="HTMLTypewriter"/>
           <w:rFonts w:eastAsiaTheme="minorHAnsi"/>
           <w:color w:val="000000"/>
+          <w:highlight w:val="green"/>
         </w:rPr>
         <w:t>__</w:t>
       </w:r>
@@ -5530,6 +5619,7 @@
           <w:rStyle w:val="HTMLTypewriter"/>
           <w:rFonts w:eastAsiaTheme="minorHAnsi"/>
           <w:color w:val="000000"/>
+          <w:highlight w:val="green"/>
         </w:rPr>
         <w:t>sync_val_compare_and_swap</w:t>
       </w:r>
@@ -5539,6 +5629,7 @@
           <w:rStyle w:val="apple-converted-space"/>
           <w:rFonts w:ascii="-webkit-standard" w:hAnsi="-webkit-standard"/>
           <w:color w:val="000000"/>
+          <w:highlight w:val="green"/>
         </w:rPr>
         <w:t xml:space="preserve"> </w:t>
       </w:r>
@@ -5546,6 +5637,7 @@
         <w:rPr>
           <w:rFonts w:ascii="-webkit-standard" w:hAnsi="-webkit-standard"/>
           <w:color w:val="000000"/>
+          <w:highlight w:val="green"/>
         </w:rPr>
         <w:t>to ensure atomic updates to the shared counter, enabled by a new</w:t>
       </w:r>
@@ -5554,6 +5646,7 @@
           <w:rStyle w:val="apple-converted-space"/>
           <w:rFonts w:ascii="-webkit-standard" w:hAnsi="-webkit-standard"/>
           <w:color w:val="000000"/>
+          <w:highlight w:val="green"/>
         </w:rPr>
         <w:t> </w:t>
       </w:r>
@@ -5564,6 +5657,7 @@
           <w:color w:val="000000"/>
           <w:sz w:val="20"/>
           <w:szCs w:val="20"/>
+          <w:highlight w:val="green"/>
         </w:rPr>
         <w:t>--sync=c</w:t>
       </w:r>
@@ -5572,30 +5666,24 @@
           <w:rStyle w:val="apple-converted-space"/>
           <w:rFonts w:ascii="-webkit-standard" w:hAnsi="-webkit-standard"/>
           <w:color w:val="000000"/>
-        </w:rPr>
-        <w:t> </w:t>
-      </w:r>
-      <w:r>
-        <w:rPr>
-          <w:rFonts w:ascii="-webkit-standard" w:hAnsi="-webkit-standard"/>
-          <w:color w:val="000000"/>
-        </w:rPr>
-        <w:t xml:space="preserve">option. In this test case, because compare-and-swap changes the algorithm, the yield check should be put between the computation of the new sum and performing the compare-and-swap. When running this test, the output statistics should begin </w:t>
-      </w:r>
-      <w:bookmarkStart w:id="0" w:name="_GoBack"/>
-      <w:bookmarkEnd w:id="0"/>
-      <w:r>
-        <w:rPr>
-          <w:rFonts w:ascii="-webkit-standard" w:hAnsi="-webkit-standard"/>
-          <w:color w:val="000000"/>
-        </w:rPr>
-        <w:t>with "</w:t>
+          <w:highlight w:val="green"/>
+        </w:rPr>
+        <w:t> </w:t>
+      </w:r>
+      <w:r>
+        <w:rPr>
+          <w:rFonts w:ascii="-webkit-standard" w:hAnsi="-webkit-standard"/>
+          <w:color w:val="000000"/>
+          <w:highlight w:val="green"/>
+        </w:rPr>
+        <w:t>option. In this test case, because compare-and-swap changes the algorithm, the yield check should be put between the computation of the new sum and performing the compare-and-swap. When running this test, the output statistics should begin with "</w:t>
       </w:r>
       <w:r>
         <w:rPr>
           <w:rStyle w:val="HTMLTypewriter"/>
           <w:rFonts w:eastAsiaTheme="minorHAnsi"/>
           <w:color w:val="000000"/>
+          <w:highlight w:val="green"/>
         </w:rPr>
         <w:t>add-c</w:t>
       </w:r>
@@ -5603,6 +5691,7 @@
         <w:rPr>
           <w:rFonts w:ascii="-webkit-standard" w:hAnsi="-webkit-standard"/>
           <w:color w:val="000000"/>
+          <w:highlight w:val="green"/>
         </w:rPr>
         <w:t>" or "</w:t>
       </w:r>
@@ -5611,6 +5700,7 @@
           <w:rStyle w:val="HTMLTypewriter"/>
           <w:rFonts w:eastAsiaTheme="minorHAnsi"/>
           <w:color w:val="000000"/>
+          <w:highlight w:val="green"/>
         </w:rPr>
         <w:t>add-yield-c</w:t>
       </w:r>
@@ -5618,6 +5708,7 @@
         <w:rPr>
           <w:rFonts w:ascii="-webkit-standard" w:hAnsi="-webkit-standard"/>
           <w:color w:val="000000"/>
+          <w:highlight w:val="green"/>
         </w:rPr>
         <w:t>".</w:t>
       </w:r>
@@ -5966,12 +6057,14 @@
         <w:rPr>
           <w:rFonts w:ascii="-webkit-standard" w:hAnsi="-webkit-standard"/>
           <w:color w:val="000000"/>
-        </w:rPr>
-      </w:pPr>
-      <w:r>
-        <w:rPr>
-          <w:rFonts w:ascii="-webkit-standard" w:hAnsi="-webkit-standard"/>
-          <w:color w:val="000000"/>
+          <w:highlight w:val="green"/>
+        </w:rPr>
+      </w:pPr>
+      <w:r>
+        <w:rPr>
+          <w:rFonts w:ascii="-webkit-standard" w:hAnsi="-webkit-standard"/>
+          <w:color w:val="000000"/>
+          <w:highlight w:val="green"/>
         </w:rPr>
         <w:t>Use your</w:t>
       </w:r>
@@ -5980,6 +6073,7 @@
           <w:rStyle w:val="apple-converted-space"/>
           <w:rFonts w:ascii="-webkit-standard" w:hAnsi="-webkit-standard"/>
           <w:color w:val="000000"/>
+          <w:highlight w:val="green"/>
         </w:rPr>
         <w:t> </w:t>
       </w:r>
@@ -5988,6 +6082,7 @@
           <w:rStyle w:val="Strong"/>
           <w:rFonts w:ascii="-webkit-standard" w:hAnsi="-webkit-standard"/>
           <w:color w:val="000000"/>
+          <w:highlight w:val="green"/>
         </w:rPr>
         <w:t>--yield</w:t>
       </w:r>
@@ -5996,13 +6091,15 @@
           <w:rStyle w:val="apple-converted-space"/>
           <w:rFonts w:ascii="-webkit-standard" w:hAnsi="-webkit-standard"/>
           <w:color w:val="000000"/>
-        </w:rPr>
-        <w:t> </w:t>
-      </w:r>
-      <w:r>
-        <w:rPr>
-          <w:rFonts w:ascii="-webkit-standard" w:hAnsi="-webkit-standard"/>
-          <w:color w:val="000000"/>
+          <w:highlight w:val="green"/>
+        </w:rPr>
+        <w:t> </w:t>
+      </w:r>
+      <w:r>
+        <w:rPr>
+          <w:rFonts w:ascii="-webkit-standard" w:hAnsi="-webkit-standard"/>
+          <w:color w:val="000000"/>
+          <w:highlight w:val="green"/>
         </w:rPr>
         <w:t>options to confirm that, even for large numbers of threads (2, 4, 8, 12) and iterations (10,000 for mutexes and CAS, only 1,000 for spin locks) that reliably failed in the unprotected scenarios, all three of these serialization mechanisms eliminate the race conditions in the add critical section. [Note that we suggest a smaller number of threads/iterations when you test spin-lock synchronization]</w:t>
       </w:r>
@@ -6013,36 +6110,23 @@
         <w:rPr>
           <w:rFonts w:ascii="-webkit-standard" w:hAnsi="-webkit-standard"/>
           <w:color w:val="000000"/>
-        </w:rPr>
-      </w:pPr>
-      <w:r>
-        <w:rPr>
-          <w:rFonts w:ascii="-webkit-standard" w:hAnsi="-webkit-standard"/>
-          <w:color w:val="000000"/>
-        </w:rPr>
-        <w:t xml:space="preserve">Capture the output </w:t>
-      </w:r>
-      <w:proofErr w:type="spellStart"/>
-      <w:r>
-        <w:rPr>
-          <w:rFonts w:ascii="-webkit-standard" w:hAnsi="-webkit-standard"/>
-          <w:color w:val="000000"/>
-        </w:rPr>
-        <w:t>output</w:t>
-      </w:r>
-      <w:proofErr w:type="spellEnd"/>
-      <w:r>
-        <w:rPr>
-          <w:rFonts w:ascii="-webkit-standard" w:hAnsi="-webkit-standard"/>
-          <w:color w:val="000000"/>
-        </w:rPr>
-        <w:t>, and plot (using the supplied data reduction script) the (existence of) successful runs vs the number of threads and iterations for each synchronization option (none, mutex, spin, compare-and-swap). Submit this plot as</w:t>
-      </w:r>
-      <w:r>
-        <w:rPr>
-          <w:rStyle w:val="apple-converted-space"/>
-          <w:rFonts w:ascii="-webkit-standard" w:hAnsi="-webkit-standard"/>
-          <w:color w:val="000000"/>
+          <w:highlight w:val="green"/>
+        </w:rPr>
+      </w:pPr>
+      <w:r>
+        <w:rPr>
+          <w:rFonts w:ascii="-webkit-standard" w:hAnsi="-webkit-standard"/>
+          <w:color w:val="000000"/>
+          <w:highlight w:val="green"/>
+        </w:rPr>
+        <w:t>Capture the output, and plot (using the supplied data reduction script) the (existence of) successful runs vs the number of threads and iterations for each synchronization option (none, mutex, spin, compare-and-swap). Submit this plot as</w:t>
+      </w:r>
+      <w:r>
+        <w:rPr>
+          <w:rStyle w:val="apple-converted-space"/>
+          <w:rFonts w:ascii="-webkit-standard" w:hAnsi="-webkit-standard"/>
+          <w:color w:val="000000"/>
+          <w:highlight w:val="green"/>
         </w:rPr>
         <w:t> </w:t>
       </w:r>
@@ -6050,6 +6134,7 @@
         <w:rPr>
           <w:rStyle w:val="HTMLTypewriter"/>
           <w:color w:val="000000"/>
+          <w:highlight w:val="green"/>
         </w:rPr>
         <w:t>lab2_add-4.png</w:t>
       </w:r>
@@ -6057,6 +6142,7 @@
         <w:rPr>
           <w:rFonts w:ascii="-webkit-standard" w:hAnsi="-webkit-standard"/>
           <w:color w:val="000000"/>
+          <w:highlight w:val="green"/>
         </w:rPr>
         <w:t>.</w:t>
       </w:r>
@@ -6073,6 +6159,7 @@
         <w:rPr>
           <w:rFonts w:ascii="-webkit-standard" w:hAnsi="-webkit-standard"/>
           <w:color w:val="000000"/>
+          <w:highlight w:val="green"/>
         </w:rPr>
         <w:t>Using a large enough number of iterations (e.g. 10,000) to overcome the issues raised in the question 2.1.3, test all four (no yield) versions (unprotected, mutex, spin-lock, compare-and-swap) for a range of number of threads (1,2,4,8,12), capture the output, and plot (using the supplied data reduction script) the average time per operation (non-yield), vs the number of threads. Submit this plot as</w:t>
       </w:r>
@@ -6081,6 +6168,7 @@
           <w:rStyle w:val="apple-converted-space"/>
           <w:rFonts w:ascii="-webkit-standard" w:hAnsi="-webkit-standard"/>
           <w:color w:val="000000"/>
+          <w:highlight w:val="green"/>
         </w:rPr>
         <w:t> </w:t>
       </w:r>
@@ -6088,6 +6176,7 @@
         <w:rPr>
           <w:rStyle w:val="HTMLTypewriter"/>
           <w:color w:val="000000"/>
+          <w:highlight w:val="green"/>
         </w:rPr>
         <w:t>lab2_add-5.png</w:t>
       </w:r>
@@ -6095,6 +6184,7 @@
         <w:rPr>
           <w:rFonts w:ascii="-webkit-standard" w:hAnsi="-webkit-standard"/>
           <w:color w:val="000000"/>
+          <w:highlight w:val="green"/>
         </w:rPr>
         <w:t>. Review the results and (in your</w:t>
       </w:r>
@@ -6103,6 +6193,7 @@
           <w:rStyle w:val="apple-converted-space"/>
           <w:rFonts w:ascii="-webkit-standard" w:hAnsi="-webkit-standard"/>
           <w:color w:val="000000"/>
+          <w:highlight w:val="green"/>
         </w:rPr>
         <w:t> </w:t>
       </w:r>
@@ -6110,6 +6201,7 @@
         <w:rPr>
           <w:rStyle w:val="HTMLTypewriter"/>
           <w:color w:val="000000"/>
+          <w:highlight w:val="green"/>
         </w:rPr>
         <w:t>README</w:t>
       </w:r>
@@ -6118,13 +6210,15 @@
           <w:rStyle w:val="apple-converted-space"/>
           <w:rFonts w:ascii="-webkit-standard" w:hAnsi="-webkit-standard"/>
           <w:color w:val="000000"/>
-        </w:rPr>
-        <w:t> </w:t>
-      </w:r>
-      <w:r>
-        <w:rPr>
-          <w:rFonts w:ascii="-webkit-standard" w:hAnsi="-webkit-standard"/>
-          <w:color w:val="000000"/>
+          <w:highlight w:val="green"/>
+        </w:rPr>
+        <w:t> </w:t>
+      </w:r>
+      <w:r>
+        <w:rPr>
+          <w:rFonts w:ascii="-webkit-standard" w:hAnsi="-webkit-standard"/>
+          <w:color w:val="000000"/>
+          <w:highlight w:val="green"/>
         </w:rPr>
         <w:t>file) answer the following questions:</w:t>
       </w:r>

</xml_diff>

<commit_message>
latest push for lab2A
</commit_message>
<xml_diff>
--- a/Lab2A/Project2ASpec.docx
+++ b/Lab2A/Project2ASpec.docx
@@ -2252,43 +2252,17 @@
         </w:rPr>
         <w:t> </w:t>
       </w:r>
-      <w:proofErr w:type="spellStart"/>
-      <w:r>
-        <w:rPr>
-          <w:rFonts w:ascii="-webkit-standard" w:hAnsi="-webkit-standard"/>
-          <w:color w:val="000000"/>
-        </w:rPr>
-        <w:fldChar w:fldCharType="begin"/>
-      </w:r>
-      <w:r>
-        <w:rPr>
-          <w:rFonts w:ascii="-webkit-standard" w:hAnsi="-webkit-standard"/>
-          <w:color w:val="000000"/>
-        </w:rPr>
-        <w:instrText xml:space="preserve"> HYPERLINK "https://computing.llnl.gov/tutorials/pthreads" </w:instrText>
-      </w:r>
-      <w:r>
-        <w:rPr>
-          <w:rFonts w:ascii="-webkit-standard" w:hAnsi="-webkit-standard"/>
-          <w:color w:val="000000"/>
-        </w:rPr>
-        <w:fldChar w:fldCharType="separate"/>
-      </w:r>
-      <w:r>
-        <w:rPr>
-          <w:rStyle w:val="Hyperlink"/>
-          <w:rFonts w:ascii="-webkit-standard" w:hAnsi="-webkit-standard"/>
-        </w:rPr>
-        <w:t>pthreads</w:t>
-      </w:r>
-      <w:proofErr w:type="spellEnd"/>
-      <w:r>
-        <w:rPr>
-          <w:rFonts w:ascii="-webkit-standard" w:hAnsi="-webkit-standard"/>
-          <w:color w:val="000000"/>
-        </w:rPr>
-        <w:fldChar w:fldCharType="end"/>
-      </w:r>
+      <w:hyperlink r:id="rId5" w:history="1">
+        <w:proofErr w:type="spellStart"/>
+        <w:r>
+          <w:rPr>
+            <w:rStyle w:val="Hyperlink"/>
+            <w:rFonts w:ascii="-webkit-standard" w:hAnsi="-webkit-standard"/>
+          </w:rPr>
+          <w:t>pthreads</w:t>
+        </w:r>
+        <w:proofErr w:type="spellEnd"/>
+      </w:hyperlink>
       <w:r>
         <w:rPr>
           <w:rFonts w:ascii="-webkit-standard" w:hAnsi="-webkit-standard"/>
@@ -2309,7 +2283,7 @@
           <w:color w:val="000000"/>
         </w:rPr>
       </w:pPr>
-      <w:hyperlink r:id="rId5" w:history="1">
+      <w:hyperlink r:id="rId6" w:history="1">
         <w:proofErr w:type="spellStart"/>
         <w:r>
           <w:rPr>
@@ -2371,7 +2345,7 @@
           <w:color w:val="000000"/>
         </w:rPr>
       </w:pPr>
-      <w:hyperlink r:id="rId6" w:history="1">
+      <w:hyperlink r:id="rId7" w:history="1">
         <w:r>
           <w:rPr>
             <w:rStyle w:val="Hyperlink"/>
@@ -2417,7 +2391,7 @@
           <w:color w:val="000000"/>
         </w:rPr>
       </w:pPr>
-      <w:hyperlink r:id="rId7" w:history="1">
+      <w:hyperlink r:id="rId8" w:history="1">
         <w:proofErr w:type="spellStart"/>
         <w:proofErr w:type="gramStart"/>
         <w:r>
@@ -2483,7 +2457,7 @@
         </w:rPr>
         <w:t> </w:t>
       </w:r>
-      <w:hyperlink r:id="rId8" w:history="1">
+      <w:hyperlink r:id="rId9" w:history="1">
         <w:r>
           <w:rPr>
             <w:rStyle w:val="Hyperlink"/>
@@ -2588,7 +2562,7 @@
           <w:color w:val="000000"/>
         </w:rPr>
       </w:pPr>
-      <w:hyperlink r:id="rId9" w:history="1">
+      <w:hyperlink r:id="rId10" w:history="1">
         <w:r>
           <w:rPr>
             <w:rStyle w:val="Hyperlink"/>
@@ -2610,7 +2584,7 @@
           <w:color w:val="000000"/>
         </w:rPr>
       </w:pPr>
-      <w:hyperlink r:id="rId10" w:history="1">
+      <w:hyperlink r:id="rId11" w:history="1">
         <w:r>
           <w:rPr>
             <w:rStyle w:val="Hyperlink"/>
@@ -3956,7 +3930,7 @@
         </w:rPr>
         <w:t>in part 2), you can use our sample data reduction scripts (</w:t>
       </w:r>
-      <w:hyperlink r:id="rId11" w:history="1">
+      <w:hyperlink r:id="rId12" w:history="1">
         <w:r>
           <w:rPr>
             <w:rStyle w:val="Hyperlink"/>
@@ -3992,7 +3966,7 @@
         </w:rPr>
         <w:t> </w:t>
       </w:r>
-      <w:hyperlink r:id="rId12" w:history="1">
+      <w:hyperlink r:id="rId13" w:history="1">
         <w:r>
           <w:rPr>
             <w:rStyle w:val="Hyperlink"/>
@@ -4882,17 +4856,7 @@
           <w:color w:val="000000"/>
           <w:highlight w:val="green"/>
         </w:rPr>
-        <w:t>file) answer th</w:t>
-      </w:r>
-      <w:bookmarkStart w:id="0" w:name="_GoBack"/>
-      <w:bookmarkEnd w:id="0"/>
-      <w:r>
-        <w:rPr>
-          <w:rFonts w:ascii="-webkit-standard" w:hAnsi="-webkit-standard"/>
-          <w:color w:val="000000"/>
-          <w:highlight w:val="green"/>
-        </w:rPr>
-        <w:t>e following questions:</w:t>
+        <w:t>file) answer the following questions:</w:t>
       </w:r>
     </w:p>
     <w:p>
@@ -6372,23 +6336,7 @@
           <w:rFonts w:ascii="-webkit-standard" w:hAnsi="-webkit-standard"/>
           <w:color w:val="000000"/>
         </w:rPr>
-        <w:t>. Note that the interface includes three software-</w:t>
-      </w:r>
-      <w:proofErr w:type="spellStart"/>
-      <w:r>
-        <w:rPr>
-          <w:rFonts w:ascii="-webkit-standard" w:hAnsi="-webkit-standard"/>
-          <w:color w:val="000000"/>
-        </w:rPr>
-        <w:t>conterolled</w:t>
-      </w:r>
-      <w:proofErr w:type="spellEnd"/>
-      <w:r>
-        <w:rPr>
-          <w:rFonts w:ascii="-webkit-standard" w:hAnsi="-webkit-standard"/>
-          <w:color w:val="000000"/>
-        </w:rPr>
-        <w:t xml:space="preserve"> yield options. Identify the critical section in each of your four methods and add calls to</w:t>
+        <w:t>. Note that the interface includes three software-controlled yield options. Identify the critical section in each of your four methods and add calls to</w:t>
       </w:r>
       <w:r>
         <w:rPr>
@@ -6723,6 +6671,7 @@
         <w:rPr>
           <w:rFonts w:ascii="-webkit-standard" w:hAnsi="-webkit-standard"/>
           <w:color w:val="000000"/>
+          <w:highlight w:val="green"/>
         </w:rPr>
         <w:t>Write a test driver program called</w:t>
       </w:r>
@@ -6731,6 +6680,7 @@
           <w:rStyle w:val="apple-converted-space"/>
           <w:rFonts w:ascii="-webkit-standard" w:hAnsi="-webkit-standard"/>
           <w:color w:val="000000"/>
+          <w:highlight w:val="green"/>
         </w:rPr>
         <w:t> </w:t>
       </w:r>
@@ -6741,6 +6691,7 @@
           <w:color w:val="000000"/>
           <w:sz w:val="20"/>
           <w:szCs w:val="20"/>
+          <w:highlight w:val="green"/>
         </w:rPr>
         <w:t>lab2_list</w:t>
       </w:r>
@@ -6749,13 +6700,15 @@
           <w:rStyle w:val="apple-converted-space"/>
           <w:rFonts w:ascii="-webkit-standard" w:hAnsi="-webkit-standard"/>
           <w:color w:val="000000"/>
-        </w:rPr>
-        <w:t> </w:t>
-      </w:r>
-      <w:r>
-        <w:rPr>
-          <w:rFonts w:ascii="-webkit-standard" w:hAnsi="-webkit-standard"/>
-          <w:color w:val="000000"/>
+          <w:highlight w:val="green"/>
+        </w:rPr>
+        <w:t> </w:t>
+      </w:r>
+      <w:r>
+        <w:rPr>
+          <w:rFonts w:ascii="-webkit-standard" w:hAnsi="-webkit-standard"/>
+          <w:color w:val="000000"/>
+          <w:highlight w:val="green"/>
         </w:rPr>
         <w:t>that:</w:t>
       </w:r>
@@ -6770,12 +6723,14 @@
         <w:rPr>
           <w:rFonts w:ascii="-webkit-standard" w:hAnsi="-webkit-standard"/>
           <w:color w:val="000000"/>
-        </w:rPr>
-      </w:pPr>
-      <w:r>
-        <w:rPr>
-          <w:rFonts w:ascii="-webkit-standard" w:hAnsi="-webkit-standard"/>
-          <w:color w:val="000000"/>
+          <w:highlight w:val="green"/>
+        </w:rPr>
+      </w:pPr>
+      <w:r>
+        <w:rPr>
+          <w:rFonts w:ascii="-webkit-standard" w:hAnsi="-webkit-standard"/>
+          <w:color w:val="000000"/>
+          <w:highlight w:val="green"/>
         </w:rPr>
         <w:t>takes a parameter for the number of parallel threads (</w:t>
       </w:r>
@@ -6784,6 +6739,7 @@
           <w:rStyle w:val="HTMLTypewriter"/>
           <w:rFonts w:eastAsiaTheme="minorHAnsi"/>
           <w:color w:val="000000"/>
+          <w:highlight w:val="green"/>
         </w:rPr>
         <w:t>--threads=</w:t>
       </w:r>
@@ -6791,6 +6747,7 @@
         <w:rPr>
           <w:rFonts w:ascii="-webkit-standard" w:hAnsi="-webkit-standard"/>
           <w:color w:val="000000"/>
+          <w:highlight w:val="green"/>
         </w:rPr>
         <w:t>#, default 1).</w:t>
       </w:r>
@@ -6805,12 +6762,14 @@
         <w:rPr>
           <w:rFonts w:ascii="-webkit-standard" w:hAnsi="-webkit-standard"/>
           <w:color w:val="000000"/>
-        </w:rPr>
-      </w:pPr>
-      <w:r>
-        <w:rPr>
-          <w:rFonts w:ascii="-webkit-standard" w:hAnsi="-webkit-standard"/>
-          <w:color w:val="000000"/>
+          <w:highlight w:val="green"/>
+        </w:rPr>
+      </w:pPr>
+      <w:r>
+        <w:rPr>
+          <w:rFonts w:ascii="-webkit-standard" w:hAnsi="-webkit-standard"/>
+          <w:color w:val="000000"/>
+          <w:highlight w:val="green"/>
         </w:rPr>
         <w:t>takes a parameter for the number of iterations (</w:t>
       </w:r>
@@ -6819,6 +6778,7 @@
           <w:rStyle w:val="HTMLTypewriter"/>
           <w:rFonts w:eastAsiaTheme="minorHAnsi"/>
           <w:color w:val="000000"/>
+          <w:highlight w:val="green"/>
         </w:rPr>
         <w:t>--iterations=</w:t>
       </w:r>
@@ -6826,6 +6786,7 @@
         <w:rPr>
           <w:rFonts w:ascii="-webkit-standard" w:hAnsi="-webkit-standard"/>
           <w:color w:val="000000"/>
+          <w:highlight w:val="green"/>
         </w:rPr>
         <w:t>#, default 1).</w:t>
       </w:r>
@@ -6994,12 +6955,14 @@
         <w:rPr>
           <w:rFonts w:ascii="-webkit-standard" w:hAnsi="-webkit-standard"/>
           <w:color w:val="000000"/>
-        </w:rPr>
-      </w:pPr>
-      <w:r>
-        <w:rPr>
-          <w:rFonts w:ascii="-webkit-standard" w:hAnsi="-webkit-standard"/>
-          <w:color w:val="000000"/>
+          <w:highlight w:val="green"/>
+        </w:rPr>
+      </w:pPr>
+      <w:r>
+        <w:rPr>
+          <w:rFonts w:ascii="-webkit-standard" w:hAnsi="-webkit-standard"/>
+          <w:color w:val="000000"/>
+          <w:highlight w:val="green"/>
         </w:rPr>
         <w:t>initializes an empty list.</w:t>
       </w:r>
@@ -7014,12 +6977,14 @@
         <w:rPr>
           <w:rFonts w:ascii="-webkit-standard" w:hAnsi="-webkit-standard"/>
           <w:color w:val="000000"/>
-        </w:rPr>
-      </w:pPr>
-      <w:r>
-        <w:rPr>
-          <w:rFonts w:ascii="-webkit-standard" w:hAnsi="-webkit-standard"/>
-          <w:color w:val="000000"/>
+          <w:highlight w:val="green"/>
+        </w:rPr>
+      </w:pPr>
+      <w:r>
+        <w:rPr>
+          <w:rFonts w:ascii="-webkit-standard" w:hAnsi="-webkit-standard"/>
+          <w:color w:val="000000"/>
+          <w:highlight w:val="green"/>
         </w:rPr>
         <w:t>creates and initializes (with random keys) the required number (threads x iterations) of list elements. Note that we do this before creating the threads so that this time is not included in our start-to-finish measurement. Similarly, if you free elements at the end of the test, do this after collecting the test execution times.</w:t>
       </w:r>
@@ -7034,12 +6999,14 @@
         <w:rPr>
           <w:rFonts w:ascii="-webkit-standard" w:hAnsi="-webkit-standard"/>
           <w:color w:val="000000"/>
-        </w:rPr>
-      </w:pPr>
-      <w:r>
-        <w:rPr>
-          <w:rFonts w:ascii="-webkit-standard" w:hAnsi="-webkit-standard"/>
-          <w:color w:val="000000"/>
+          <w:highlight w:val="green"/>
+        </w:rPr>
+      </w:pPr>
+      <w:r>
+        <w:rPr>
+          <w:rFonts w:ascii="-webkit-standard" w:hAnsi="-webkit-standard"/>
+          <w:color w:val="000000"/>
+          <w:highlight w:val="green"/>
         </w:rPr>
         <w:t>notes the (high resolution) starting time for the run (using</w:t>
       </w:r>
@@ -7048,6 +7015,7 @@
           <w:rStyle w:val="apple-converted-space"/>
           <w:rFonts w:ascii="-webkit-standard" w:hAnsi="-webkit-standard"/>
           <w:color w:val="000000"/>
+          <w:highlight w:val="green"/>
         </w:rPr>
         <w:t> </w:t>
       </w:r>
@@ -7057,6 +7025,7 @@
           <w:rStyle w:val="Emphasis"/>
           <w:rFonts w:ascii="-webkit-standard" w:hAnsi="-webkit-standard"/>
           <w:color w:val="000000"/>
+          <w:highlight w:val="green"/>
         </w:rPr>
         <w:t>clock_</w:t>
       </w:r>
@@ -7066,6 +7035,7 @@
           <w:rStyle w:val="Emphasis"/>
           <w:rFonts w:ascii="-webkit-standard" w:hAnsi="-webkit-standard"/>
           <w:color w:val="000000"/>
+          <w:highlight w:val="green"/>
         </w:rPr>
         <w:t>gettime</w:t>
       </w:r>
@@ -7075,6 +7045,7 @@
           <w:rStyle w:val="Emphasis"/>
           <w:rFonts w:ascii="-webkit-standard" w:hAnsi="-webkit-standard"/>
           <w:color w:val="000000"/>
+          <w:highlight w:val="green"/>
         </w:rPr>
         <w:t>(</w:t>
       </w:r>
@@ -7084,6 +7055,7 @@
           <w:rStyle w:val="Emphasis"/>
           <w:rFonts w:ascii="-webkit-standard" w:hAnsi="-webkit-standard"/>
           <w:color w:val="000000"/>
+          <w:highlight w:val="green"/>
         </w:rPr>
         <w:t>3)</w:t>
       </w:r>
@@ -7091,6 +7063,7 @@
         <w:rPr>
           <w:rFonts w:ascii="-webkit-standard" w:hAnsi="-webkit-standard"/>
           <w:color w:val="000000"/>
+          <w:highlight w:val="green"/>
         </w:rPr>
         <w:t>).</w:t>
       </w:r>
@@ -7105,12 +7078,14 @@
         <w:rPr>
           <w:rFonts w:ascii="-webkit-standard" w:hAnsi="-webkit-standard"/>
           <w:color w:val="000000"/>
-        </w:rPr>
-      </w:pPr>
-      <w:r>
-        <w:rPr>
-          <w:rFonts w:ascii="-webkit-standard" w:hAnsi="-webkit-standard"/>
-          <w:color w:val="000000"/>
+          <w:highlight w:val="green"/>
+        </w:rPr>
+      </w:pPr>
+      <w:r>
+        <w:rPr>
+          <w:rFonts w:ascii="-webkit-standard" w:hAnsi="-webkit-standard"/>
+          <w:color w:val="000000"/>
+          <w:highlight w:val="green"/>
         </w:rPr>
         <w:t>starts the specified number of threads.</w:t>
       </w:r>
@@ -7125,12 +7100,14 @@
         <w:rPr>
           <w:rFonts w:ascii="-webkit-standard" w:hAnsi="-webkit-standard"/>
           <w:color w:val="000000"/>
-        </w:rPr>
-      </w:pPr>
-      <w:r>
-        <w:rPr>
-          <w:rFonts w:ascii="-webkit-standard" w:hAnsi="-webkit-standard"/>
-          <w:color w:val="000000"/>
+          <w:highlight w:val="green"/>
+        </w:rPr>
+      </w:pPr>
+      <w:r>
+        <w:rPr>
+          <w:rFonts w:ascii="-webkit-standard" w:hAnsi="-webkit-standard"/>
+          <w:color w:val="000000"/>
+          <w:highlight w:val="green"/>
         </w:rPr>
         <w:t>each thread:</w:t>
       </w:r>
@@ -7145,12 +7122,14 @@
         <w:rPr>
           <w:rFonts w:ascii="-webkit-standard" w:hAnsi="-webkit-standard"/>
           <w:color w:val="000000"/>
-        </w:rPr>
-      </w:pPr>
-      <w:r>
-        <w:rPr>
-          <w:rFonts w:ascii="-webkit-standard" w:hAnsi="-webkit-standard"/>
-          <w:color w:val="000000"/>
+          <w:highlight w:val="green"/>
+        </w:rPr>
+      </w:pPr>
+      <w:r>
+        <w:rPr>
+          <w:rFonts w:ascii="-webkit-standard" w:hAnsi="-webkit-standard"/>
+          <w:color w:val="000000"/>
+          <w:highlight w:val="green"/>
         </w:rPr>
         <w:t>starts with a set of pre-allocated and initialized elements (</w:t>
       </w:r>
@@ -7159,6 +7138,7 @@
           <w:rStyle w:val="HTMLTypewriter"/>
           <w:rFonts w:eastAsiaTheme="minorHAnsi"/>
           <w:color w:val="000000"/>
+          <w:highlight w:val="green"/>
         </w:rPr>
         <w:t>--iterations=</w:t>
       </w:r>
@@ -7166,6 +7146,7 @@
         <w:rPr>
           <w:rFonts w:ascii="-webkit-standard" w:hAnsi="-webkit-standard"/>
           <w:color w:val="000000"/>
+          <w:highlight w:val="green"/>
         </w:rPr>
         <w:t>#)</w:t>
       </w:r>
@@ -7180,12 +7161,14 @@
         <w:rPr>
           <w:rFonts w:ascii="-webkit-standard" w:hAnsi="-webkit-standard"/>
           <w:color w:val="000000"/>
-        </w:rPr>
-      </w:pPr>
-      <w:r>
-        <w:rPr>
-          <w:rFonts w:ascii="-webkit-standard" w:hAnsi="-webkit-standard"/>
-          <w:color w:val="000000"/>
+          <w:highlight w:val="green"/>
+        </w:rPr>
+      </w:pPr>
+      <w:r>
+        <w:rPr>
+          <w:rFonts w:ascii="-webkit-standard" w:hAnsi="-webkit-standard"/>
+          <w:color w:val="000000"/>
+          <w:highlight w:val="green"/>
         </w:rPr>
         <w:t>inserts them all into a (single shared-by-all-threads) list</w:t>
       </w:r>
@@ -7200,12 +7183,14 @@
         <w:rPr>
           <w:rFonts w:ascii="-webkit-standard" w:hAnsi="-webkit-standard"/>
           <w:color w:val="000000"/>
-        </w:rPr>
-      </w:pPr>
-      <w:r>
-        <w:rPr>
-          <w:rFonts w:ascii="-webkit-standard" w:hAnsi="-webkit-standard"/>
-          <w:color w:val="000000"/>
+          <w:highlight w:val="green"/>
+        </w:rPr>
+      </w:pPr>
+      <w:r>
+        <w:rPr>
+          <w:rFonts w:ascii="-webkit-standard" w:hAnsi="-webkit-standard"/>
+          <w:color w:val="000000"/>
+          <w:highlight w:val="green"/>
         </w:rPr>
         <w:t>gets the list length</w:t>
       </w:r>
@@ -7220,12 +7205,14 @@
         <w:rPr>
           <w:rFonts w:ascii="-webkit-standard" w:hAnsi="-webkit-standard"/>
           <w:color w:val="000000"/>
-        </w:rPr>
-      </w:pPr>
-      <w:r>
-        <w:rPr>
-          <w:rFonts w:ascii="-webkit-standard" w:hAnsi="-webkit-standard"/>
-          <w:color w:val="000000"/>
+          <w:highlight w:val="green"/>
+        </w:rPr>
+      </w:pPr>
+      <w:r>
+        <w:rPr>
+          <w:rFonts w:ascii="-webkit-standard" w:hAnsi="-webkit-standard"/>
+          <w:color w:val="000000"/>
+          <w:highlight w:val="green"/>
         </w:rPr>
         <w:t>looks up and deletes each of the keys it had previously inserted</w:t>
       </w:r>
@@ -7240,12 +7227,14 @@
         <w:rPr>
           <w:rFonts w:ascii="-webkit-standard" w:hAnsi="-webkit-standard"/>
           <w:color w:val="000000"/>
-        </w:rPr>
-      </w:pPr>
-      <w:r>
-        <w:rPr>
-          <w:rFonts w:ascii="-webkit-standard" w:hAnsi="-webkit-standard"/>
-          <w:color w:val="000000"/>
+          <w:highlight w:val="green"/>
+        </w:rPr>
+      </w:pPr>
+      <w:r>
+        <w:rPr>
+          <w:rFonts w:ascii="-webkit-standard" w:hAnsi="-webkit-standard"/>
+          <w:color w:val="000000"/>
+          <w:highlight w:val="green"/>
         </w:rPr>
         <w:t>exits to re-join the parent thread</w:t>
       </w:r>
@@ -7260,12 +7249,14 @@
         <w:rPr>
           <w:rFonts w:ascii="-webkit-standard" w:hAnsi="-webkit-standard"/>
           <w:color w:val="000000"/>
-        </w:rPr>
-      </w:pPr>
-      <w:r>
-        <w:rPr>
-          <w:rFonts w:ascii="-webkit-standard" w:hAnsi="-webkit-standard"/>
-          <w:color w:val="000000"/>
+          <w:highlight w:val="green"/>
+        </w:rPr>
+      </w:pPr>
+      <w:r>
+        <w:rPr>
+          <w:rFonts w:ascii="-webkit-standard" w:hAnsi="-webkit-standard"/>
+          <w:color w:val="000000"/>
+          <w:highlight w:val="green"/>
         </w:rPr>
         <w:t xml:space="preserve">waits for all threads to </w:t>
       </w:r>
@@ -7274,6 +7265,7 @@
         <w:rPr>
           <w:rFonts w:ascii="-webkit-standard" w:hAnsi="-webkit-standard"/>
           <w:color w:val="000000"/>
+          <w:highlight w:val="green"/>
         </w:rPr>
         <w:t>complete, and</w:t>
       </w:r>
@@ -7282,6 +7274,7 @@
         <w:rPr>
           <w:rFonts w:ascii="-webkit-standard" w:hAnsi="-webkit-standard"/>
           <w:color w:val="000000"/>
+          <w:highlight w:val="green"/>
         </w:rPr>
         <w:t xml:space="preserve"> notes the (high resolution) ending time for the run.</w:t>
       </w:r>
@@ -7296,12 +7289,14 @@
         <w:rPr>
           <w:rFonts w:ascii="-webkit-standard" w:hAnsi="-webkit-standard"/>
           <w:color w:val="000000"/>
-        </w:rPr>
-      </w:pPr>
-      <w:r>
-        <w:rPr>
-          <w:rFonts w:ascii="-webkit-standard" w:hAnsi="-webkit-standard"/>
-          <w:color w:val="000000"/>
+          <w:highlight w:val="green"/>
+        </w:rPr>
+      </w:pPr>
+      <w:r>
+        <w:rPr>
+          <w:rFonts w:ascii="-webkit-standard" w:hAnsi="-webkit-standard"/>
+          <w:color w:val="000000"/>
+          <w:highlight w:val="green"/>
         </w:rPr>
         <w:t>checks the length of the list to confirm that it is zero.</w:t>
       </w:r>
@@ -7316,12 +7311,14 @@
         <w:rPr>
           <w:rFonts w:ascii="-webkit-standard" w:hAnsi="-webkit-standard"/>
           <w:color w:val="000000"/>
-        </w:rPr>
-      </w:pPr>
-      <w:r>
-        <w:rPr>
-          <w:rFonts w:ascii="-webkit-standard" w:hAnsi="-webkit-standard"/>
-          <w:color w:val="000000"/>
+          <w:highlight w:val="green"/>
+        </w:rPr>
+      </w:pPr>
+      <w:r>
+        <w:rPr>
+          <w:rFonts w:ascii="-webkit-standard" w:hAnsi="-webkit-standard"/>
+          <w:color w:val="000000"/>
+          <w:highlight w:val="green"/>
         </w:rPr>
         <w:t xml:space="preserve">prints to </w:t>
       </w:r>
@@ -7330,6 +7327,7 @@
         <w:rPr>
           <w:rFonts w:ascii="-webkit-standard" w:hAnsi="-webkit-standard"/>
           <w:color w:val="000000"/>
+          <w:highlight w:val="green"/>
         </w:rPr>
         <w:t>stdout</w:t>
       </w:r>
@@ -7338,8 +7336,19 @@
         <w:rPr>
           <w:rFonts w:ascii="-webkit-standard" w:hAnsi="-webkit-standard"/>
           <w:color w:val="000000"/>
-        </w:rPr>
-        <w:t xml:space="preserve"> a comma-separated-value (CSV) record including:</w:t>
+          <w:highlight w:val="green"/>
+        </w:rPr>
+        <w:t xml:space="preserve"> a comma-separat</w:t>
+      </w:r>
+      <w:bookmarkStart w:id="0" w:name="_GoBack"/>
+      <w:bookmarkEnd w:id="0"/>
+      <w:r>
+        <w:rPr>
+          <w:rFonts w:ascii="-webkit-standard" w:hAnsi="-webkit-standard"/>
+          <w:color w:val="000000"/>
+          <w:highlight w:val="green"/>
+        </w:rPr>
+        <w:t>ed-value (CSV) record including:</w:t>
       </w:r>
     </w:p>
     <w:p>
@@ -7352,12 +7361,14 @@
         <w:rPr>
           <w:rFonts w:ascii="-webkit-standard" w:hAnsi="-webkit-standard"/>
           <w:color w:val="000000"/>
-        </w:rPr>
-      </w:pPr>
-      <w:r>
-        <w:rPr>
-          <w:rFonts w:ascii="-webkit-standard" w:hAnsi="-webkit-standard"/>
-          <w:color w:val="000000"/>
+          <w:highlight w:val="green"/>
+        </w:rPr>
+      </w:pPr>
+      <w:r>
+        <w:rPr>
+          <w:rFonts w:ascii="-webkit-standard" w:hAnsi="-webkit-standard"/>
+          <w:color w:val="000000"/>
+          <w:highlight w:val="green"/>
         </w:rPr>
         <w:t>the name of the test, which is of the form:</w:t>
       </w:r>
@@ -7366,6 +7377,7 @@
           <w:rStyle w:val="apple-converted-space"/>
           <w:rFonts w:ascii="-webkit-standard" w:hAnsi="-webkit-standard"/>
           <w:color w:val="000000"/>
+          <w:highlight w:val="green"/>
         </w:rPr>
         <w:t> </w:t>
       </w:r>
@@ -7374,6 +7386,7 @@
           <w:rStyle w:val="Strong"/>
           <w:rFonts w:ascii="-webkit-standard" w:hAnsi="-webkit-standard"/>
           <w:color w:val="000000"/>
+          <w:highlight w:val="green"/>
         </w:rPr>
         <w:t>list-</w:t>
       </w:r>
@@ -7383,6 +7396,7 @@
           <w:rStyle w:val="Emphasis"/>
           <w:rFonts w:ascii="-webkit-standard" w:hAnsi="-webkit-standard"/>
           <w:color w:val="000000"/>
+          <w:highlight w:val="green"/>
         </w:rPr>
         <w:t>yieldopts</w:t>
       </w:r>
@@ -7392,6 +7406,7 @@
           <w:rStyle w:val="Strong"/>
           <w:rFonts w:ascii="-webkit-standard" w:hAnsi="-webkit-standard"/>
           <w:color w:val="000000"/>
+          <w:highlight w:val="green"/>
         </w:rPr>
         <w:t>-</w:t>
       </w:r>
@@ -7401,6 +7416,7 @@
           <w:rStyle w:val="Emphasis"/>
           <w:rFonts w:ascii="-webkit-standard" w:hAnsi="-webkit-standard"/>
           <w:color w:val="000000"/>
+          <w:highlight w:val="green"/>
         </w:rPr>
         <w:t>syncopts</w:t>
       </w:r>
@@ -7409,6 +7425,7 @@
         <w:rPr>
           <w:rFonts w:ascii="-webkit-standard" w:hAnsi="-webkit-standard"/>
           <w:color w:val="000000"/>
+          <w:highlight w:val="green"/>
         </w:rPr>
         <w:t>: where</w:t>
       </w:r>
@@ -7423,6 +7440,7 @@
         <w:rPr>
           <w:rFonts w:ascii="-webkit-standard" w:hAnsi="-webkit-standard"/>
           <w:color w:val="000000"/>
+          <w:highlight w:val="green"/>
         </w:rPr>
       </w:pPr>
       <w:proofErr w:type="spellStart"/>
@@ -7431,6 +7449,7 @@
           <w:rStyle w:val="Emphasis"/>
           <w:rFonts w:ascii="-webkit-standard" w:hAnsi="-webkit-standard"/>
           <w:color w:val="000000"/>
+          <w:highlight w:val="green"/>
         </w:rPr>
         <w:t>yieldopts</w:t>
       </w:r>
@@ -7440,13 +7459,15 @@
           <w:rStyle w:val="apple-converted-space"/>
           <w:rFonts w:ascii="-webkit-standard" w:hAnsi="-webkit-standard"/>
           <w:color w:val="000000"/>
-        </w:rPr>
-        <w:t> </w:t>
-      </w:r>
-      <w:r>
-        <w:rPr>
-          <w:rFonts w:ascii="-webkit-standard" w:hAnsi="-webkit-standard"/>
-          <w:color w:val="000000"/>
+          <w:highlight w:val="green"/>
+        </w:rPr>
+        <w:t> </w:t>
+      </w:r>
+      <w:r>
+        <w:rPr>
+          <w:rFonts w:ascii="-webkit-standard" w:hAnsi="-webkit-standard"/>
+          <w:color w:val="000000"/>
+          <w:highlight w:val="green"/>
         </w:rPr>
         <w:t>= {</w:t>
       </w:r>
@@ -7455,6 +7476,7 @@
           <w:rStyle w:val="Strong"/>
           <w:rFonts w:ascii="-webkit-standard" w:hAnsi="-webkit-standard"/>
           <w:color w:val="000000"/>
+          <w:highlight w:val="green"/>
         </w:rPr>
         <w:t xml:space="preserve">none, </w:t>
       </w:r>
@@ -7465,6 +7487,7 @@
           <w:rStyle w:val="Strong"/>
           <w:rFonts w:ascii="-webkit-standard" w:hAnsi="-webkit-standard"/>
           <w:color w:val="000000"/>
+          <w:highlight w:val="green"/>
         </w:rPr>
         <w:t>i,d</w:t>
       </w:r>
@@ -7474,6 +7497,7 @@
           <w:rStyle w:val="Strong"/>
           <w:rFonts w:ascii="-webkit-standard" w:hAnsi="-webkit-standard"/>
           <w:color w:val="000000"/>
+          <w:highlight w:val="green"/>
         </w:rPr>
         <w:t>,l,id,il,dl,idl</w:t>
       </w:r>
@@ -7482,6 +7506,7 @@
         <w:rPr>
           <w:rFonts w:ascii="-webkit-standard" w:hAnsi="-webkit-standard"/>
           <w:color w:val="000000"/>
+          <w:highlight w:val="green"/>
         </w:rPr>
         <w:t>}</w:t>
       </w:r>
@@ -7496,6 +7521,7 @@
         <w:rPr>
           <w:rFonts w:ascii="-webkit-standard" w:hAnsi="-webkit-standard"/>
           <w:color w:val="000000"/>
+          <w:highlight w:val="green"/>
         </w:rPr>
       </w:pPr>
       <w:proofErr w:type="spellStart"/>
@@ -7504,6 +7530,7 @@
           <w:rStyle w:val="Emphasis"/>
           <w:rFonts w:ascii="-webkit-standard" w:hAnsi="-webkit-standard"/>
           <w:color w:val="000000"/>
+          <w:highlight w:val="green"/>
         </w:rPr>
         <w:t>syncopts</w:t>
       </w:r>
@@ -7513,13 +7540,15 @@
           <w:rStyle w:val="apple-converted-space"/>
           <w:rFonts w:ascii="-webkit-standard" w:hAnsi="-webkit-standard"/>
           <w:color w:val="000000"/>
-        </w:rPr>
-        <w:t> </w:t>
-      </w:r>
-      <w:r>
-        <w:rPr>
-          <w:rFonts w:ascii="-webkit-standard" w:hAnsi="-webkit-standard"/>
-          <w:color w:val="000000"/>
+          <w:highlight w:val="green"/>
+        </w:rPr>
+        <w:t> </w:t>
+      </w:r>
+      <w:r>
+        <w:rPr>
+          <w:rFonts w:ascii="-webkit-standard" w:hAnsi="-webkit-standard"/>
+          <w:color w:val="000000"/>
+          <w:highlight w:val="green"/>
         </w:rPr>
         <w:t>= {</w:t>
       </w:r>
@@ -7530,6 +7559,7 @@
           <w:rStyle w:val="Strong"/>
           <w:rFonts w:ascii="-webkit-standard" w:hAnsi="-webkit-standard"/>
           <w:color w:val="000000"/>
+          <w:highlight w:val="green"/>
         </w:rPr>
         <w:t>none,s</w:t>
       </w:r>
@@ -7539,6 +7569,7 @@
           <w:rStyle w:val="Strong"/>
           <w:rFonts w:ascii="-webkit-standard" w:hAnsi="-webkit-standard"/>
           <w:color w:val="000000"/>
+          <w:highlight w:val="green"/>
         </w:rPr>
         <w:t>,m</w:t>
       </w:r>
@@ -7547,6 +7578,7 @@
         <w:rPr>
           <w:rFonts w:ascii="-webkit-standard" w:hAnsi="-webkit-standard"/>
           <w:color w:val="000000"/>
+          <w:highlight w:val="green"/>
         </w:rPr>
         <w:t>}</w:t>
       </w:r>
@@ -7561,12 +7593,14 @@
         <w:rPr>
           <w:rFonts w:ascii="-webkit-standard" w:hAnsi="-webkit-standard"/>
           <w:color w:val="000000"/>
-        </w:rPr>
-      </w:pPr>
-      <w:r>
-        <w:rPr>
-          <w:rFonts w:ascii="-webkit-standard" w:hAnsi="-webkit-standard"/>
-          <w:color w:val="000000"/>
+          <w:highlight w:val="green"/>
+        </w:rPr>
+      </w:pPr>
+      <w:r>
+        <w:rPr>
+          <w:rFonts w:ascii="-webkit-standard" w:hAnsi="-webkit-standard"/>
+          <w:color w:val="000000"/>
+          <w:highlight w:val="green"/>
         </w:rPr>
         <w:t>the number of threads (from</w:t>
       </w:r>
@@ -7575,6 +7609,7 @@
           <w:rStyle w:val="apple-converted-space"/>
           <w:rFonts w:ascii="-webkit-standard" w:hAnsi="-webkit-standard"/>
           <w:color w:val="000000"/>
+          <w:highlight w:val="green"/>
         </w:rPr>
         <w:t> </w:t>
       </w:r>
@@ -7583,6 +7618,7 @@
           <w:rStyle w:val="HTMLTypewriter"/>
           <w:rFonts w:eastAsiaTheme="minorHAnsi"/>
           <w:color w:val="000000"/>
+          <w:highlight w:val="green"/>
         </w:rPr>
         <w:t>--threads=</w:t>
       </w:r>
@@ -7590,6 +7626,7 @@
         <w:rPr>
           <w:rFonts w:ascii="-webkit-standard" w:hAnsi="-webkit-standard"/>
           <w:color w:val="000000"/>
+          <w:highlight w:val="green"/>
         </w:rPr>
         <w:t>)</w:t>
       </w:r>
@@ -7604,12 +7641,14 @@
         <w:rPr>
           <w:rFonts w:ascii="-webkit-standard" w:hAnsi="-webkit-standard"/>
           <w:color w:val="000000"/>
-        </w:rPr>
-      </w:pPr>
-      <w:r>
-        <w:rPr>
-          <w:rFonts w:ascii="-webkit-standard" w:hAnsi="-webkit-standard"/>
-          <w:color w:val="000000"/>
+          <w:highlight w:val="green"/>
+        </w:rPr>
+      </w:pPr>
+      <w:r>
+        <w:rPr>
+          <w:rFonts w:ascii="-webkit-standard" w:hAnsi="-webkit-standard"/>
+          <w:color w:val="000000"/>
+          <w:highlight w:val="green"/>
         </w:rPr>
         <w:t>the number of iterations (from</w:t>
       </w:r>
@@ -7618,6 +7657,7 @@
           <w:rStyle w:val="apple-converted-space"/>
           <w:rFonts w:ascii="-webkit-standard" w:hAnsi="-webkit-standard"/>
           <w:color w:val="000000"/>
+          <w:highlight w:val="green"/>
         </w:rPr>
         <w:t> </w:t>
       </w:r>
@@ -7626,6 +7666,7 @@
           <w:rStyle w:val="HTMLTypewriter"/>
           <w:rFonts w:eastAsiaTheme="minorHAnsi"/>
           <w:color w:val="000000"/>
+          <w:highlight w:val="green"/>
         </w:rPr>
         <w:t>--iterations=</w:t>
       </w:r>
@@ -7633,6 +7674,7 @@
         <w:rPr>
           <w:rFonts w:ascii="-webkit-standard" w:hAnsi="-webkit-standard"/>
           <w:color w:val="000000"/>
+          <w:highlight w:val="green"/>
         </w:rPr>
         <w:t>)</w:t>
       </w:r>
@@ -7647,12 +7689,14 @@
         <w:rPr>
           <w:rFonts w:ascii="-webkit-standard" w:hAnsi="-webkit-standard"/>
           <w:color w:val="000000"/>
-        </w:rPr>
-      </w:pPr>
-      <w:r>
-        <w:rPr>
-          <w:rFonts w:ascii="-webkit-standard" w:hAnsi="-webkit-standard"/>
-          <w:color w:val="000000"/>
+          <w:highlight w:val="green"/>
+        </w:rPr>
+      </w:pPr>
+      <w:r>
+        <w:rPr>
+          <w:rFonts w:ascii="-webkit-standard" w:hAnsi="-webkit-standard"/>
+          <w:color w:val="000000"/>
+          <w:highlight w:val="green"/>
         </w:rPr>
         <w:t>the number of lists (always 1 in this project)</w:t>
       </w:r>
@@ -7667,12 +7711,14 @@
         <w:rPr>
           <w:rFonts w:ascii="-webkit-standard" w:hAnsi="-webkit-standard"/>
           <w:color w:val="000000"/>
-        </w:rPr>
-      </w:pPr>
-      <w:r>
-        <w:rPr>
-          <w:rFonts w:ascii="-webkit-standard" w:hAnsi="-webkit-standard"/>
-          <w:color w:val="000000"/>
+          <w:highlight w:val="green"/>
+        </w:rPr>
+      </w:pPr>
+      <w:r>
+        <w:rPr>
+          <w:rFonts w:ascii="-webkit-standard" w:hAnsi="-webkit-standard"/>
+          <w:color w:val="000000"/>
+          <w:highlight w:val="green"/>
         </w:rPr>
         <w:lastRenderedPageBreak/>
         <w:t>the total number of operations performed: threads x iterations x 3 (insert + lookup + delete)</w:t>
@@ -7688,12 +7734,14 @@
         <w:rPr>
           <w:rFonts w:ascii="-webkit-standard" w:hAnsi="-webkit-standard"/>
           <w:color w:val="000000"/>
-        </w:rPr>
-      </w:pPr>
-      <w:r>
-        <w:rPr>
-          <w:rFonts w:ascii="-webkit-standard" w:hAnsi="-webkit-standard"/>
-          <w:color w:val="000000"/>
+          <w:highlight w:val="green"/>
+        </w:rPr>
+      </w:pPr>
+      <w:r>
+        <w:rPr>
+          <w:rFonts w:ascii="-webkit-standard" w:hAnsi="-webkit-standard"/>
+          <w:color w:val="000000"/>
+          <w:highlight w:val="green"/>
         </w:rPr>
         <w:t>the total run time (in nanoseconds) for all threads</w:t>
       </w:r>
@@ -7708,12 +7756,14 @@
         <w:rPr>
           <w:rFonts w:ascii="-webkit-standard" w:hAnsi="-webkit-standard"/>
           <w:color w:val="000000"/>
-        </w:rPr>
-      </w:pPr>
-      <w:r>
-        <w:rPr>
-          <w:rFonts w:ascii="-webkit-standard" w:hAnsi="-webkit-standard"/>
-          <w:color w:val="000000"/>
+          <w:highlight w:val="green"/>
+        </w:rPr>
+      </w:pPr>
+      <w:r>
+        <w:rPr>
+          <w:rFonts w:ascii="-webkit-standard" w:hAnsi="-webkit-standard"/>
+          <w:color w:val="000000"/>
+          <w:highlight w:val="green"/>
         </w:rPr>
         <w:t>the average time per operation (in nanoseconds).</w:t>
       </w:r>
@@ -9144,7 +9194,7 @@
         </w:rPr>
         <w:t> </w:t>
       </w:r>
-      <w:hyperlink r:id="rId13" w:history="1">
+      <w:hyperlink r:id="rId14" w:history="1">
         <w:r>
           <w:rPr>
             <w:rStyle w:val="Hyperlink"/>

</xml_diff>

<commit_message>
lab2_list.c and lab2_add.c working correctly
</commit_message>
<xml_diff>
--- a/Lab2A/Project2ASpec.docx
+++ b/Lab2A/Project2ASpec.docx
@@ -7338,17 +7338,7 @@
           <w:color w:val="000000"/>
           <w:highlight w:val="green"/>
         </w:rPr>
-        <w:t xml:space="preserve"> a comma-separat</w:t>
-      </w:r>
-      <w:bookmarkStart w:id="0" w:name="_GoBack"/>
-      <w:bookmarkEnd w:id="0"/>
-      <w:r>
-        <w:rPr>
-          <w:rFonts w:ascii="-webkit-standard" w:hAnsi="-webkit-standard"/>
-          <w:color w:val="000000"/>
-          <w:highlight w:val="green"/>
-        </w:rPr>
-        <w:t>ed-value (CSV) record including:</w:t>
+        <w:t xml:space="preserve"> a comma-separated-value (CSV) record including:</w:t>
       </w:r>
     </w:p>
     <w:p>
@@ -7778,12 +7768,14 @@
         <w:rPr>
           <w:rFonts w:ascii="-webkit-standard" w:hAnsi="-webkit-standard"/>
           <w:color w:val="000000"/>
-        </w:rPr>
-      </w:pPr>
-      <w:r>
-        <w:rPr>
-          <w:rFonts w:ascii="-webkit-standard" w:hAnsi="-webkit-standard"/>
-          <w:color w:val="000000"/>
+          <w:highlight w:val="green"/>
+        </w:rPr>
+      </w:pPr>
+      <w:r>
+        <w:rPr>
+          <w:rFonts w:ascii="-webkit-standard" w:hAnsi="-webkit-standard"/>
+          <w:color w:val="000000"/>
+          <w:highlight w:val="green"/>
         </w:rPr>
         <w:t>If bad arguments are encountered or a system call fails exit with a return code of one. If the run completes successfully, exit with a return code of zero. If any inconsistencies are discovered, exit with a return code of two.</w:t>
       </w:r>
@@ -7833,7 +7825,16 @@
           <w:rFonts w:ascii="-webkit-standard" w:hAnsi="-webkit-standard"/>
           <w:color w:val="000000"/>
         </w:rPr>
-        <w:t>The supported command line options and expected output are illustrated below:</w:t>
+        <w:t>The supported command line options and e</w:t>
+      </w:r>
+      <w:bookmarkStart w:id="0" w:name="_GoBack"/>
+      <w:bookmarkEnd w:id="0"/>
+      <w:r>
+        <w:rPr>
+          <w:rFonts w:ascii="-webkit-standard" w:hAnsi="-webkit-standard"/>
+          <w:color w:val="000000"/>
+        </w:rPr>
+        <w:t>xpected output are illustrated below:</w:t>
       </w:r>
     </w:p>
     <w:p>

</xml_diff>

<commit_message>
updated README for lab2A
</commit_message>
<xml_diff>
--- a/Lab2A/Project2ASpec.docx
+++ b/Lab2A/Project2ASpec.docx
@@ -7825,7 +7825,115 @@
           <w:rFonts w:ascii="-webkit-standard" w:hAnsi="-webkit-standard"/>
           <w:color w:val="000000"/>
         </w:rPr>
-        <w:t>The supported command line options and e</w:t>
+        <w:t>The supported command line options and expected output are illustrated below:</w:t>
+      </w:r>
+    </w:p>
+    <w:p>
+      <w:pPr>
+        <w:pStyle w:val="HTMLPreformatted"/>
+        <w:rPr>
+          <w:rStyle w:val="HTMLTypewriter"/>
+          <w:color w:val="000000"/>
+        </w:rPr>
+      </w:pPr>
+      <w:r>
+        <w:rPr>
+          <w:rStyle w:val="HTMLTypewriter"/>
+          <w:color w:val="000000"/>
+        </w:rPr>
+        <w:tab/>
+      </w:r>
+      <w:proofErr w:type="gramStart"/>
+      <w:r>
+        <w:rPr>
+          <w:rStyle w:val="HTMLTypewriter"/>
+          <w:color w:val="000000"/>
+        </w:rPr>
+        <w:t>% .</w:t>
+      </w:r>
+      <w:proofErr w:type="gramEnd"/>
+      <w:r>
+        <w:rPr>
+          <w:rStyle w:val="HTMLTypewriter"/>
+          <w:color w:val="000000"/>
+        </w:rPr>
+        <w:t>/lab2-list --threads=10 --iterations=1000 --yield=id</w:t>
+      </w:r>
+    </w:p>
+    <w:p>
+      <w:pPr>
+        <w:pStyle w:val="HTMLPreformatted"/>
+        <w:rPr>
+          <w:rStyle w:val="HTMLTypewriter"/>
+          <w:color w:val="000000"/>
+        </w:rPr>
+      </w:pPr>
+      <w:r>
+        <w:rPr>
+          <w:rStyle w:val="HTMLTypewriter"/>
+          <w:color w:val="000000"/>
+        </w:rPr>
+        <w:tab/>
+        <w:t>list-id-none,10,1000,1,30000,527103247,25355</w:t>
+      </w:r>
+    </w:p>
+    <w:p>
+      <w:pPr>
+        <w:pStyle w:val="HTMLPreformatted"/>
+        <w:rPr>
+          <w:rStyle w:val="HTMLTypewriter"/>
+          <w:color w:val="000000"/>
+        </w:rPr>
+      </w:pPr>
+      <w:r>
+        <w:rPr>
+          <w:rStyle w:val="HTMLTypewriter"/>
+          <w:color w:val="000000"/>
+        </w:rPr>
+        <w:tab/>
+        <w:t>%</w:t>
+      </w:r>
+    </w:p>
+    <w:p>
+      <w:pPr>
+        <w:pStyle w:val="NormalWeb"/>
+        <w:rPr>
+          <w:rFonts w:ascii="-webkit-standard" w:hAnsi="-webkit-standard"/>
+          <w:color w:val="000000"/>
+        </w:rPr>
+      </w:pPr>
+      <w:r>
+        <w:rPr>
+          <w:rFonts w:ascii="-webkit-standard" w:hAnsi="-webkit-standard"/>
+          <w:color w:val="000000"/>
+          <w:highlight w:val="green"/>
+        </w:rPr>
+        <w:t>Run your program with a single thread, and increasing numbers of iterations (10, 100, 1000, 10000, 20000), capture the output, and plot (using the supplied data reduction script) the mean cost per operation vs the number of iterations. Submit this plot as</w:t>
+      </w:r>
+      <w:r>
+        <w:rPr>
+          <w:rStyle w:val="apple-converted-space"/>
+          <w:rFonts w:ascii="-webkit-standard" w:hAnsi="-webkit-standard"/>
+          <w:color w:val="000000"/>
+          <w:highlight w:val="green"/>
+        </w:rPr>
+        <w:t> </w:t>
+      </w:r>
+      <w:r>
+        <w:rPr>
+          <w:rStyle w:val="HTMLTypewriter"/>
+          <w:color w:val="000000"/>
+          <w:highlight w:val="green"/>
+        </w:rPr>
+        <w:t>lab2_list-1.png</w:t>
+      </w:r>
+      <w:r>
+        <w:rPr>
+          <w:rFonts w:ascii="-webkit-standard" w:hAnsi="-webkit-standard"/>
+          <w:color w:val="000000"/>
+          <w:highlight w:val="green"/>
+        </w:rPr>
+        <w:t>. These results should b</w:t>
       </w:r>
       <w:bookmarkStart w:id="0" w:name="_GoBack"/>
       <w:bookmarkEnd w:id="0"/>
@@ -7833,112 +7941,9 @@
         <w:rPr>
           <w:rFonts w:ascii="-webkit-standard" w:hAnsi="-webkit-standard"/>
           <w:color w:val="000000"/>
-        </w:rPr>
-        <w:t>xpected output are illustrated below:</w:t>
-      </w:r>
-    </w:p>
-    <w:p>
-      <w:pPr>
-        <w:pStyle w:val="HTMLPreformatted"/>
-        <w:rPr>
-          <w:rStyle w:val="HTMLTypewriter"/>
-          <w:color w:val="000000"/>
-        </w:rPr>
-      </w:pPr>
-      <w:r>
-        <w:rPr>
-          <w:rStyle w:val="HTMLTypewriter"/>
-          <w:color w:val="000000"/>
-        </w:rPr>
-        <w:tab/>
-      </w:r>
-      <w:proofErr w:type="gramStart"/>
-      <w:r>
-        <w:rPr>
-          <w:rStyle w:val="HTMLTypewriter"/>
-          <w:color w:val="000000"/>
-        </w:rPr>
-        <w:t>% .</w:t>
-      </w:r>
-      <w:proofErr w:type="gramEnd"/>
-      <w:r>
-        <w:rPr>
-          <w:rStyle w:val="HTMLTypewriter"/>
-          <w:color w:val="000000"/>
-        </w:rPr>
-        <w:t>/lab2-list --threads=10 --iterations=1000 --yield=id</w:t>
-      </w:r>
-    </w:p>
-    <w:p>
-      <w:pPr>
-        <w:pStyle w:val="HTMLPreformatted"/>
-        <w:rPr>
-          <w:rStyle w:val="HTMLTypewriter"/>
-          <w:color w:val="000000"/>
-        </w:rPr>
-      </w:pPr>
-      <w:r>
-        <w:rPr>
-          <w:rStyle w:val="HTMLTypewriter"/>
-          <w:color w:val="000000"/>
-        </w:rPr>
-        <w:tab/>
-        <w:t>list-id-none,10,1000,1,30000,527103247,25355</w:t>
-      </w:r>
-    </w:p>
-    <w:p>
-      <w:pPr>
-        <w:pStyle w:val="HTMLPreformatted"/>
-        <w:rPr>
-          <w:rStyle w:val="HTMLTypewriter"/>
-          <w:color w:val="000000"/>
-        </w:rPr>
-      </w:pPr>
-      <w:r>
-        <w:rPr>
-          <w:rStyle w:val="HTMLTypewriter"/>
-          <w:color w:val="000000"/>
-        </w:rPr>
-        <w:tab/>
-        <w:t>%</w:t>
-      </w:r>
-    </w:p>
-    <w:p>
-      <w:pPr>
-        <w:pStyle w:val="NormalWeb"/>
-        <w:rPr>
-          <w:rFonts w:ascii="-webkit-standard" w:hAnsi="-webkit-standard"/>
-          <w:color w:val="000000"/>
-        </w:rPr>
-      </w:pPr>
-      <w:r>
-        <w:rPr>
-          <w:rFonts w:ascii="-webkit-standard" w:hAnsi="-webkit-standard"/>
-          <w:color w:val="000000"/>
-        </w:rPr>
-        <w:t>Run your program with a single thread, and increasing numbers of iterations (10, 100, 1000, 10000, 20000), capture the output, and plot (using the supplied data reduction script) the mean cost per operation vs the number of iterations. Submit this plot as</w:t>
-      </w:r>
-      <w:r>
-        <w:rPr>
-          <w:rStyle w:val="apple-converted-space"/>
-          <w:rFonts w:ascii="-webkit-standard" w:hAnsi="-webkit-standard"/>
-          <w:color w:val="000000"/>
-        </w:rPr>
-        <w:t> </w:t>
-      </w:r>
-      <w:r>
-        <w:rPr>
-          <w:rStyle w:val="HTMLTypewriter"/>
-          <w:color w:val="000000"/>
-        </w:rPr>
-        <w:t>lab2_list-1.png</w:t>
-      </w:r>
-      <w:r>
-        <w:rPr>
-          <w:rFonts w:ascii="-webkit-standard" w:hAnsi="-webkit-standard"/>
-          <w:color w:val="000000"/>
-        </w:rPr>
-        <w:t>. These results should be quite different from what you observed when testing your add function with increasing numbers of iterations.</w:t>
+          <w:highlight w:val="green"/>
+        </w:rPr>
+        <w:t>e quite different from what you observed when testing your add function with increasing numbers of iterations.</w:t>
       </w:r>
       <w:r>
         <w:rPr>

</xml_diff>